<commit_message>
Mise-à-jour fichiers dossier docs
</commit_message>
<xml_diff>
--- a/docs/Dossierprojet-1erdptDWFS_343236_20240405103233.docx
+++ b/docs/Dossierprojet-1erdptDWFS_343236_20240405103233.docx
@@ -49,8 +49,8 @@
           <w:rFonts w:ascii="Arial" w:hAnsi="Arial" w:cs="Arial"/>
           <w:b/>
           <w:bCs/>
-          <w:sz w:val="56"/>
-          <w:szCs w:val="56"/>
+          <w:sz w:val="72"/>
+          <w:szCs w:val="72"/>
         </w:rPr>
       </w:pPr>
       <w:r>
@@ -58,8 +58,8 @@
           <w:rFonts w:ascii="Arial" w:hAnsi="Arial" w:cs="Arial"/>
           <w:b/>
           <w:bCs/>
-          <w:sz w:val="56"/>
-          <w:szCs w:val="56"/>
+          <w:sz w:val="72"/>
+          <w:szCs w:val="72"/>
         </w:rPr>
         <w:t>DOSSIER DE PROJET</w:t>
       </w:r>
@@ -173,15 +173,6 @@
         </w:rPr>
         <w:t>Web BiblioTIPPEE</w:t>
       </w:r>
-    </w:p>
-    <w:p>
-      <w:pPr>
-        <w:rPr>
-          <w:rFonts w:ascii="Arial" w:hAnsi="Arial" w:cs="Arial"/>
-          <w:sz w:val="26"/>
-          <w:szCs w:val="26"/>
-        </w:rPr>
-      </w:pPr>
     </w:p>
     <w:p>
       <w:pPr>
@@ -333,62 +324,29 @@
                 <w:szCs w:val="26"/>
               </w:rPr>
             </w:pPr>
-            <w:r>
-              <w:rPr>
-                <w:rFonts w:ascii="Arial" w:hAnsi="Arial" w:cs="Arial"/>
-                <w:noProof/>
-                <w:sz w:val="26"/>
-                <w:szCs w:val="26"/>
-              </w:rPr>
-              <w:drawing>
-                <wp:inline distT="0" distB="0" distL="0" distR="0" wp14:anchorId="5620B0B4" wp14:editId="3F27C40E">
-                  <wp:extent cx="1190625" cy="419100"/>
-                  <wp:effectExtent l="0" t="0" r="9525" b="0"/>
-                  <wp:docPr id="1" name="Image 1" descr="Studi"/>
-                  <wp:cNvGraphicFramePr>
-                    <a:graphicFrameLocks xmlns:a="http://schemas.openxmlformats.org/drawingml/2006/main" noChangeAspect="1"/>
-                  </wp:cNvGraphicFramePr>
-                  <a:graphic xmlns:a="http://schemas.openxmlformats.org/drawingml/2006/main">
-                    <a:graphicData uri="http://schemas.openxmlformats.org/drawingml/2006/picture">
-                      <pic:pic xmlns:pic="http://schemas.openxmlformats.org/drawingml/2006/picture">
-                        <pic:nvPicPr>
-                          <pic:cNvPr id="1" name="Image 1" descr="Studi"/>
-                          <pic:cNvPicPr>
-                            <a:picLocks noChangeAspect="1"/>
-                          </pic:cNvPicPr>
-                        </pic:nvPicPr>
-                        <pic:blipFill>
-                          <a:blip r:link="rId8">
-                            <a:extLst>
-                              <a:ext uri="{28A0092B-C50C-407E-A947-70E740481C1C}">
-                                <a14:useLocalDpi xmlns:a14="http://schemas.microsoft.com/office/drawing/2010/main" val="0"/>
-                              </a:ext>
-                            </a:extLst>
-                          </a:blip>
-                          <a:srcRect/>
-                          <a:stretch>
-                            <a:fillRect/>
-                          </a:stretch>
-                        </pic:blipFill>
-                        <pic:spPr bwMode="auto">
-                          <a:xfrm>
-                            <a:off x="0" y="0"/>
-                            <a:ext cx="1190625" cy="419100"/>
-                          </a:xfrm>
-                          <a:prstGeom prst="rect">
-                            <a:avLst/>
-                          </a:prstGeom>
-                          <a:noFill/>
-                          <a:ln>
-                            <a:noFill/>
-                          </a:ln>
-                        </pic:spPr>
-                      </pic:pic>
-                    </a:graphicData>
-                  </a:graphic>
-                </wp:inline>
-              </w:drawing>
-            </w:r>
+            <w:proofErr w:type="spellStart"/>
+            <w:r>
+              <w:rPr>
+                <w:rFonts w:ascii="Roboto" w:hAnsi="Roboto"/>
+                <w:b/>
+                <w:bCs/>
+                <w:sz w:val="72"/>
+                <w:szCs w:val="72"/>
+              </w:rPr>
+              <w:t>Stu</w:t>
+            </w:r>
+            <w:r>
+              <w:rPr>
+                <w:rFonts w:ascii="Roboto" w:hAnsi="Roboto"/>
+                <w:b/>
+                <w:bCs/>
+                <w:color w:val="FFC000"/>
+                <w:sz w:val="72"/>
+                <w:szCs w:val="72"/>
+              </w:rPr>
+              <w:t>di</w:t>
+            </w:r>
+            <w:proofErr w:type="spellEnd"/>
           </w:p>
         </w:tc>
         <w:tc>
@@ -502,7 +460,7 @@
           <w:szCs w:val="32"/>
         </w:rPr>
       </w:pPr>
-      <w:bookmarkStart w:id="0" w:name="_Toc165316211"/>
+      <w:bookmarkStart w:id="0" w:name="_Toc165369885"/>
       <w:r>
         <w:rPr>
           <w:rFonts w:ascii="Arial" w:hAnsi="Arial" w:cs="Arial"/>
@@ -787,7 +745,7 @@
           <w:u w:val="single"/>
         </w:rPr>
       </w:pPr>
-      <w:bookmarkStart w:id="1" w:name="_Toc165316212"/>
+      <w:bookmarkStart w:id="1" w:name="_Toc165369886"/>
       <w:r>
         <w:rPr>
           <w:rFonts w:ascii="Arial" w:hAnsi="Arial" w:cs="Arial"/>
@@ -804,6 +762,14 @@
     </w:p>
     <w:sdt>
       <w:sdtPr>
+        <w:rPr>
+          <w:rFonts w:asciiTheme="minorHAnsi" w:eastAsiaTheme="minorHAnsi" w:hAnsiTheme="minorHAnsi" w:cstheme="minorBidi"/>
+          <w:color w:val="auto"/>
+          <w:kern w:val="2"/>
+          <w:sz w:val="24"/>
+          <w:szCs w:val="24"/>
+          <w:lang w:eastAsia="en-US"/>
+        </w:rPr>
         <w:id w:val="220729607"/>
         <w:docPartObj>
           <w:docPartGallery w:val="Table of Contents"/>
@@ -812,14 +778,8 @@
       </w:sdtPr>
       <w:sdtEndPr>
         <w:rPr>
-          <w:rFonts w:asciiTheme="minorHAnsi" w:eastAsiaTheme="minorHAnsi" w:hAnsiTheme="minorHAnsi" w:cstheme="minorBidi"/>
           <w:b/>
           <w:bCs/>
-          <w:color w:val="auto"/>
-          <w:kern w:val="2"/>
-          <w:sz w:val="24"/>
-          <w:szCs w:val="24"/>
-          <w:lang w:eastAsia="en-US"/>
         </w:rPr>
       </w:sdtEndPr>
       <w:sdtContent>
@@ -835,7 +795,9 @@
               <w:tab w:val="right" w:leader="dot" w:pos="9062"/>
             </w:tabs>
             <w:rPr>
+              <w:rFonts w:eastAsiaTheme="minorEastAsia"/>
               <w:noProof/>
+              <w:lang w:eastAsia="fr-FR"/>
             </w:rPr>
           </w:pPr>
           <w:r>
@@ -847,7 +809,7 @@
           <w:r>
             <w:fldChar w:fldCharType="separate"/>
           </w:r>
-          <w:hyperlink w:anchor="_Toc165316211" w:history="1">
+          <w:hyperlink w:anchor="_Toc165369885" w:history="1">
             <w:r>
               <w:rPr>
                 <w:rStyle w:val="Lienhypertexte"/>
@@ -877,7 +839,7 @@
                 <w:noProof/>
                 <w:webHidden/>
               </w:rPr>
-              <w:instrText xml:space="preserve"> PAGEREF _Toc165316211 \h </w:instrText>
+              <w:instrText xml:space="preserve"> PAGEREF _Toc165369885 \h </w:instrText>
             </w:r>
             <w:r>
               <w:rPr>
@@ -915,10 +877,12 @@
               <w:tab w:val="right" w:leader="dot" w:pos="9062"/>
             </w:tabs>
             <w:rPr>
+              <w:rFonts w:eastAsiaTheme="minorEastAsia"/>
               <w:noProof/>
+              <w:lang w:eastAsia="fr-FR"/>
             </w:rPr>
           </w:pPr>
-          <w:hyperlink w:anchor="_Toc165316212" w:history="1">
+          <w:hyperlink w:anchor="_Toc165369886" w:history="1">
             <w:r>
               <w:rPr>
                 <w:rStyle w:val="Lienhypertexte"/>
@@ -927,7 +891,7 @@
                 <w:bCs/>
                 <w:noProof/>
               </w:rPr>
-              <w:t>Sommaire</w:t>
+              <w:t>SOMMAIRE</w:t>
             </w:r>
             <w:r>
               <w:rPr>
@@ -948,7 +912,7 @@
                 <w:noProof/>
                 <w:webHidden/>
               </w:rPr>
-              <w:instrText xml:space="preserve"> PAGEREF _Toc165316212 \h </w:instrText>
+              <w:instrText xml:space="preserve"> PAGEREF _Toc165369886 \h </w:instrText>
             </w:r>
             <w:r>
               <w:rPr>
@@ -986,10 +950,12 @@
               <w:tab w:val="right" w:leader="dot" w:pos="9062"/>
             </w:tabs>
             <w:rPr>
+              <w:rFonts w:eastAsiaTheme="minorEastAsia"/>
               <w:noProof/>
+              <w:lang w:eastAsia="fr-FR"/>
             </w:rPr>
           </w:pPr>
-          <w:hyperlink w:anchor="_Toc165316213" w:history="1">
+          <w:hyperlink w:anchor="_Toc165369887" w:history="1">
             <w:r>
               <w:rPr>
                 <w:rStyle w:val="Lienhypertexte"/>
@@ -1019,7 +985,7 @@
                 <w:noProof/>
                 <w:webHidden/>
               </w:rPr>
-              <w:instrText xml:space="preserve"> PAGEREF _Toc165316213 \h </w:instrText>
+              <w:instrText xml:space="preserve"> PAGEREF _Toc165369887 \h </w:instrText>
             </w:r>
             <w:r>
               <w:rPr>
@@ -1058,10 +1024,12 @@
               <w:tab w:val="right" w:leader="dot" w:pos="9062"/>
             </w:tabs>
             <w:rPr>
+              <w:rFonts w:eastAsiaTheme="minorEastAsia"/>
               <w:noProof/>
+              <w:lang w:eastAsia="fr-FR"/>
             </w:rPr>
           </w:pPr>
-          <w:hyperlink w:anchor="_Toc165316214" w:history="1">
+          <w:hyperlink w:anchor="_Toc165369888" w:history="1">
             <w:r>
               <w:rPr>
                 <w:rStyle w:val="Lienhypertexte"/>
@@ -1072,7 +1040,9 @@
             </w:r>
             <w:r>
               <w:rPr>
-                <w:noProof/>
+                <w:rFonts w:eastAsiaTheme="minorEastAsia"/>
+                <w:noProof/>
+                <w:lang w:eastAsia="fr-FR"/>
               </w:rPr>
               <w:tab/>
             </w:r>
@@ -1103,7 +1073,7 @@
                 <w:noProof/>
                 <w:webHidden/>
               </w:rPr>
-              <w:instrText xml:space="preserve"> PAGEREF _Toc165316214 \h </w:instrText>
+              <w:instrText xml:space="preserve"> PAGEREF _Toc165369888 \h </w:instrText>
             </w:r>
             <w:r>
               <w:rPr>
@@ -1142,10 +1112,12 @@
               <w:tab w:val="right" w:leader="dot" w:pos="9062"/>
             </w:tabs>
             <w:rPr>
+              <w:rFonts w:eastAsiaTheme="minorEastAsia"/>
               <w:noProof/>
+              <w:lang w:eastAsia="fr-FR"/>
             </w:rPr>
           </w:pPr>
-          <w:hyperlink w:anchor="_Toc165316215" w:history="1">
+          <w:hyperlink w:anchor="_Toc165369889" w:history="1">
             <w:r>
               <w:rPr>
                 <w:rStyle w:val="Lienhypertexte"/>
@@ -1156,7 +1128,9 @@
             </w:r>
             <w:r>
               <w:rPr>
-                <w:noProof/>
+                <w:rFonts w:eastAsiaTheme="minorEastAsia"/>
+                <w:noProof/>
+                <w:lang w:eastAsia="fr-FR"/>
               </w:rPr>
               <w:tab/>
             </w:r>
@@ -1187,7 +1161,7 @@
                 <w:noProof/>
                 <w:webHidden/>
               </w:rPr>
-              <w:instrText xml:space="preserve"> PAGEREF _Toc165316215 \h </w:instrText>
+              <w:instrText xml:space="preserve"> PAGEREF _Toc165369889 \h </w:instrText>
             </w:r>
             <w:r>
               <w:rPr>
@@ -1226,10 +1200,12 @@
               <w:tab w:val="right" w:leader="dot" w:pos="9062"/>
             </w:tabs>
             <w:rPr>
+              <w:rFonts w:eastAsiaTheme="minorEastAsia"/>
               <w:noProof/>
+              <w:lang w:eastAsia="fr-FR"/>
             </w:rPr>
           </w:pPr>
-          <w:hyperlink w:anchor="_Toc165316216" w:history="1">
+          <w:hyperlink w:anchor="_Toc165369890" w:history="1">
             <w:r>
               <w:rPr>
                 <w:rStyle w:val="Lienhypertexte"/>
@@ -1240,7 +1216,9 @@
             </w:r>
             <w:r>
               <w:rPr>
-                <w:noProof/>
+                <w:rFonts w:eastAsiaTheme="minorEastAsia"/>
+                <w:noProof/>
+                <w:lang w:eastAsia="fr-FR"/>
               </w:rPr>
               <w:tab/>
             </w:r>
@@ -1271,7 +1249,7 @@
                 <w:noProof/>
                 <w:webHidden/>
               </w:rPr>
-              <w:instrText xml:space="preserve"> PAGEREF _Toc165316216 \h </w:instrText>
+              <w:instrText xml:space="preserve"> PAGEREF _Toc165369890 \h </w:instrText>
             </w:r>
             <w:r>
               <w:rPr>
@@ -1309,10 +1287,12 @@
               <w:tab w:val="right" w:leader="dot" w:pos="9062"/>
             </w:tabs>
             <w:rPr>
+              <w:rFonts w:eastAsiaTheme="minorEastAsia"/>
               <w:noProof/>
+              <w:lang w:eastAsia="fr-FR"/>
             </w:rPr>
           </w:pPr>
-          <w:hyperlink w:anchor="_Toc165316217" w:history="1">
+          <w:hyperlink w:anchor="_Toc165369891" w:history="1">
             <w:r>
               <w:rPr>
                 <w:rStyle w:val="Lienhypertexte"/>
@@ -1342,7 +1322,7 @@
                 <w:noProof/>
                 <w:webHidden/>
               </w:rPr>
-              <w:instrText xml:space="preserve"> PAGEREF _Toc165316217 \h </w:instrText>
+              <w:instrText xml:space="preserve"> PAGEREF _Toc165369891 \h </w:instrText>
             </w:r>
             <w:r>
               <w:rPr>
@@ -1381,21 +1361,26 @@
               <w:tab w:val="right" w:leader="dot" w:pos="9062"/>
             </w:tabs>
             <w:rPr>
+              <w:rFonts w:eastAsiaTheme="minorEastAsia"/>
               <w:noProof/>
+              <w:lang w:eastAsia="fr-FR"/>
             </w:rPr>
           </w:pPr>
-          <w:hyperlink w:anchor="_Toc165316218" w:history="1">
+          <w:hyperlink w:anchor="_Toc165369892" w:history="1">
             <w:r>
               <w:rPr>
                 <w:rStyle w:val="Lienhypertexte"/>
                 <w:rFonts w:ascii="Arial" w:hAnsi="Arial" w:cs="Arial"/>
+                <w:bCs/>
                 <w:noProof/>
               </w:rPr>
               <w:t>1.</w:t>
             </w:r>
             <w:r>
               <w:rPr>
-                <w:noProof/>
+                <w:rFonts w:eastAsiaTheme="minorEastAsia"/>
+                <w:noProof/>
+                <w:lang w:eastAsia="fr-FR"/>
               </w:rPr>
               <w:tab/>
             </w:r>
@@ -1403,6 +1388,7 @@
               <w:rPr>
                 <w:rStyle w:val="Lienhypertexte"/>
                 <w:rFonts w:ascii="Arial" w:hAnsi="Arial" w:cs="Arial"/>
+                <w:bCs/>
                 <w:noProof/>
               </w:rPr>
               <w:t>Le cahier des charges</w:t>
@@ -1426,7 +1412,7 @@
                 <w:noProof/>
                 <w:webHidden/>
               </w:rPr>
-              <w:instrText xml:space="preserve"> PAGEREF _Toc165316218 \h </w:instrText>
+              <w:instrText xml:space="preserve"> PAGEREF _Toc165369892 \h </w:instrText>
             </w:r>
             <w:r>
               <w:rPr>
@@ -1465,10 +1451,12 @@
               <w:tab w:val="right" w:leader="dot" w:pos="9062"/>
             </w:tabs>
             <w:rPr>
+              <w:rFonts w:eastAsiaTheme="minorEastAsia"/>
               <w:noProof/>
+              <w:lang w:eastAsia="fr-FR"/>
             </w:rPr>
           </w:pPr>
-          <w:hyperlink w:anchor="_Toc165316219" w:history="1">
+          <w:hyperlink w:anchor="_Toc165369893" w:history="1">
             <w:r>
               <w:rPr>
                 <w:rStyle w:val="Lienhypertexte"/>
@@ -1479,7 +1467,9 @@
             </w:r>
             <w:r>
               <w:rPr>
-                <w:noProof/>
+                <w:rFonts w:eastAsiaTheme="minorEastAsia"/>
+                <w:noProof/>
+                <w:lang w:eastAsia="fr-FR"/>
               </w:rPr>
               <w:tab/>
             </w:r>
@@ -1510,7 +1500,7 @@
                 <w:noProof/>
                 <w:webHidden/>
               </w:rPr>
-              <w:instrText xml:space="preserve"> PAGEREF _Toc165316219 \h </w:instrText>
+              <w:instrText xml:space="preserve"> PAGEREF _Toc165369893 \h </w:instrText>
             </w:r>
             <w:r>
               <w:rPr>
@@ -1549,10 +1539,12 @@
               <w:tab w:val="right" w:leader="dot" w:pos="9062"/>
             </w:tabs>
             <w:rPr>
+              <w:rFonts w:eastAsiaTheme="minorEastAsia"/>
               <w:noProof/>
+              <w:lang w:eastAsia="fr-FR"/>
             </w:rPr>
           </w:pPr>
-          <w:hyperlink w:anchor="_Toc165316220" w:history="1">
+          <w:hyperlink w:anchor="_Toc165369894" w:history="1">
             <w:r>
               <w:rPr>
                 <w:rStyle w:val="Lienhypertexte"/>
@@ -1563,7 +1555,9 @@
             </w:r>
             <w:r>
               <w:rPr>
-                <w:noProof/>
+                <w:rFonts w:eastAsiaTheme="minorEastAsia"/>
+                <w:noProof/>
+                <w:lang w:eastAsia="fr-FR"/>
               </w:rPr>
               <w:tab/>
             </w:r>
@@ -1573,7 +1567,7 @@
                 <w:rFonts w:ascii="Arial" w:hAnsi="Arial" w:cs="Arial"/>
                 <w:noProof/>
               </w:rPr>
-              <w:t>Les spécifications techniques</w:t>
+              <w:t>Méthodologie de Développement</w:t>
             </w:r>
             <w:r>
               <w:rPr>
@@ -1594,7 +1588,7 @@
                 <w:noProof/>
                 <w:webHidden/>
               </w:rPr>
-              <w:instrText xml:space="preserve"> PAGEREF _Toc165316220 \h </w:instrText>
+              <w:instrText xml:space="preserve"> PAGEREF _Toc165369894 \h </w:instrText>
             </w:r>
             <w:r>
               <w:rPr>
@@ -1633,10 +1627,12 @@
               <w:tab w:val="right" w:leader="dot" w:pos="9062"/>
             </w:tabs>
             <w:rPr>
+              <w:rFonts w:eastAsiaTheme="minorEastAsia"/>
               <w:noProof/>
+              <w:lang w:eastAsia="fr-FR"/>
             </w:rPr>
           </w:pPr>
-          <w:hyperlink w:anchor="_Toc165316221" w:history="1">
+          <w:hyperlink w:anchor="_Toc165369895" w:history="1">
             <w:r>
               <w:rPr>
                 <w:rStyle w:val="Lienhypertexte"/>
@@ -1647,7 +1643,9 @@
             </w:r>
             <w:r>
               <w:rPr>
-                <w:noProof/>
+                <w:rFonts w:eastAsiaTheme="minorEastAsia"/>
+                <w:noProof/>
+                <w:lang w:eastAsia="fr-FR"/>
               </w:rPr>
               <w:tab/>
             </w:r>
@@ -1657,7 +1655,7 @@
                 <w:rFonts w:ascii="Arial" w:hAnsi="Arial" w:cs="Arial"/>
                 <w:noProof/>
               </w:rPr>
-              <w:t>Eléments conceptuels</w:t>
+              <w:t>Les spécifications techniques</w:t>
             </w:r>
             <w:r>
               <w:rPr>
@@ -1678,7 +1676,7 @@
                 <w:noProof/>
                 <w:webHidden/>
               </w:rPr>
-              <w:instrText xml:space="preserve"> PAGEREF _Toc165316221 \h </w:instrText>
+              <w:instrText xml:space="preserve"> PAGEREF _Toc165369895 \h </w:instrText>
             </w:r>
             <w:r>
               <w:rPr>
@@ -1698,78 +1696,7 @@
                 <w:noProof/>
                 <w:webHidden/>
               </w:rPr>
-              <w:t>13</w:t>
-            </w:r>
-            <w:r>
-              <w:rPr>
-                <w:noProof/>
-                <w:webHidden/>
-              </w:rPr>
-              <w:fldChar w:fldCharType="end"/>
-            </w:r>
-          </w:hyperlink>
-        </w:p>
-        <w:p>
-          <w:pPr>
-            <w:pStyle w:val="TM1"/>
-            <w:tabs>
-              <w:tab w:val="right" w:leader="dot" w:pos="9062"/>
-            </w:tabs>
-            <w:rPr>
-              <w:noProof/>
-            </w:rPr>
-          </w:pPr>
-          <w:hyperlink w:anchor="_Toc165316222" w:history="1">
-            <w:r>
-              <w:rPr>
-                <w:rStyle w:val="Lienhypertexte"/>
-                <w:rFonts w:ascii="Arial" w:hAnsi="Arial" w:cs="Arial"/>
-                <w:b/>
-                <w:bCs/>
-                <w:noProof/>
-              </w:rPr>
-              <w:t>La réalisation du projet</w:t>
-            </w:r>
-            <w:r>
-              <w:rPr>
-                <w:noProof/>
-                <w:webHidden/>
-              </w:rPr>
-              <w:tab/>
-            </w:r>
-            <w:r>
-              <w:rPr>
-                <w:noProof/>
-                <w:webHidden/>
-              </w:rPr>
-              <w:fldChar w:fldCharType="begin"/>
-            </w:r>
-            <w:r>
-              <w:rPr>
-                <w:noProof/>
-                <w:webHidden/>
-              </w:rPr>
-              <w:instrText xml:space="preserve"> PAGEREF _Toc165316222 \h </w:instrText>
-            </w:r>
-            <w:r>
-              <w:rPr>
-                <w:noProof/>
-                <w:webHidden/>
-              </w:rPr>
-            </w:r>
-            <w:r>
-              <w:rPr>
-                <w:noProof/>
-                <w:webHidden/>
-              </w:rPr>
-              <w:fldChar w:fldCharType="separate"/>
-            </w:r>
-            <w:r>
-              <w:rPr>
-                <w:noProof/>
-                <w:webHidden/>
-              </w:rPr>
-              <w:t>15</w:t>
+              <w:t>11</w:t>
             </w:r>
             <w:r>
               <w:rPr>
@@ -1788,21 +1715,25 @@
               <w:tab w:val="right" w:leader="dot" w:pos="9062"/>
             </w:tabs>
             <w:rPr>
+              <w:rFonts w:eastAsiaTheme="minorEastAsia"/>
               <w:noProof/>
+              <w:lang w:eastAsia="fr-FR"/>
             </w:rPr>
           </w:pPr>
-          <w:hyperlink w:anchor="_Toc165316223" w:history="1">
+          <w:hyperlink w:anchor="_Toc165369896" w:history="1">
             <w:r>
               <w:rPr>
                 <w:rStyle w:val="Lienhypertexte"/>
                 <w:rFonts w:ascii="Arial" w:hAnsi="Arial" w:cs="Arial"/>
                 <w:noProof/>
               </w:rPr>
-              <w:t>1.</w:t>
-            </w:r>
-            <w:r>
-              <w:rPr>
-                <w:noProof/>
+              <w:t>5.</w:t>
+            </w:r>
+            <w:r>
+              <w:rPr>
+                <w:rFonts w:eastAsiaTheme="minorEastAsia"/>
+                <w:noProof/>
+                <w:lang w:eastAsia="fr-FR"/>
               </w:rPr>
               <w:tab/>
             </w:r>
@@ -1812,7 +1743,7 @@
                 <w:rFonts w:ascii="Arial" w:hAnsi="Arial" w:cs="Arial"/>
                 <w:noProof/>
               </w:rPr>
-              <w:t>Conception de la base de données</w:t>
+              <w:t>Eléments conceptuels</w:t>
             </w:r>
             <w:r>
               <w:rPr>
@@ -1833,7 +1764,80 @@
                 <w:noProof/>
                 <w:webHidden/>
               </w:rPr>
-              <w:instrText xml:space="preserve"> PAGEREF _Toc165316223 \h </w:instrText>
+              <w:instrText xml:space="preserve"> PAGEREF _Toc165369896 \h </w:instrText>
+            </w:r>
+            <w:r>
+              <w:rPr>
+                <w:noProof/>
+                <w:webHidden/>
+              </w:rPr>
+            </w:r>
+            <w:r>
+              <w:rPr>
+                <w:noProof/>
+                <w:webHidden/>
+              </w:rPr>
+              <w:fldChar w:fldCharType="separate"/>
+            </w:r>
+            <w:r>
+              <w:rPr>
+                <w:noProof/>
+                <w:webHidden/>
+              </w:rPr>
+              <w:t>13</w:t>
+            </w:r>
+            <w:r>
+              <w:rPr>
+                <w:noProof/>
+                <w:webHidden/>
+              </w:rPr>
+              <w:fldChar w:fldCharType="end"/>
+            </w:r>
+          </w:hyperlink>
+        </w:p>
+        <w:p>
+          <w:pPr>
+            <w:pStyle w:val="TM1"/>
+            <w:tabs>
+              <w:tab w:val="right" w:leader="dot" w:pos="9062"/>
+            </w:tabs>
+            <w:rPr>
+              <w:rFonts w:eastAsiaTheme="minorEastAsia"/>
+              <w:noProof/>
+              <w:lang w:eastAsia="fr-FR"/>
+            </w:rPr>
+          </w:pPr>
+          <w:hyperlink w:anchor="_Toc165369897" w:history="1">
+            <w:r>
+              <w:rPr>
+                <w:rStyle w:val="Lienhypertexte"/>
+                <w:rFonts w:ascii="Arial" w:hAnsi="Arial" w:cs="Arial"/>
+                <w:b/>
+                <w:bCs/>
+                <w:noProof/>
+              </w:rPr>
+              <w:t>La réalisation du projet</w:t>
+            </w:r>
+            <w:r>
+              <w:rPr>
+                <w:noProof/>
+                <w:webHidden/>
+              </w:rPr>
+              <w:tab/>
+            </w:r>
+            <w:r>
+              <w:rPr>
+                <w:noProof/>
+                <w:webHidden/>
+              </w:rPr>
+              <w:fldChar w:fldCharType="begin"/>
+            </w:r>
+            <w:r>
+              <w:rPr>
+                <w:noProof/>
+                <w:webHidden/>
+              </w:rPr>
+              <w:instrText xml:space="preserve"> PAGEREF _Toc165369897 \h </w:instrText>
             </w:r>
             <w:r>
               <w:rPr>
@@ -1872,21 +1876,25 @@
               <w:tab w:val="right" w:leader="dot" w:pos="9062"/>
             </w:tabs>
             <w:rPr>
+              <w:rFonts w:eastAsiaTheme="minorEastAsia"/>
               <w:noProof/>
+              <w:lang w:eastAsia="fr-FR"/>
             </w:rPr>
           </w:pPr>
-          <w:hyperlink w:anchor="_Toc165316224" w:history="1">
+          <w:hyperlink w:anchor="_Toc165369898" w:history="1">
             <w:r>
               <w:rPr>
                 <w:rStyle w:val="Lienhypertexte"/>
                 <w:rFonts w:ascii="Arial" w:hAnsi="Arial" w:cs="Arial"/>
                 <w:noProof/>
               </w:rPr>
-              <w:t>2.</w:t>
-            </w:r>
-            <w:r>
-              <w:rPr>
-                <w:noProof/>
+              <w:t>1.</w:t>
+            </w:r>
+            <w:r>
+              <w:rPr>
+                <w:rFonts w:eastAsiaTheme="minorEastAsia"/>
+                <w:noProof/>
+                <w:lang w:eastAsia="fr-FR"/>
               </w:rPr>
               <w:tab/>
             </w:r>
@@ -1896,7 +1904,7 @@
                 <w:rFonts w:ascii="Arial" w:hAnsi="Arial" w:cs="Arial"/>
                 <w:noProof/>
               </w:rPr>
-              <w:t>Développement de la partie front-end</w:t>
+              <w:t>Conception de la base de données</w:t>
             </w:r>
             <w:r>
               <w:rPr>
@@ -1917,7 +1925,7 @@
                 <w:noProof/>
                 <w:webHidden/>
               </w:rPr>
-              <w:instrText xml:space="preserve"> PAGEREF _Toc165316224 \h </w:instrText>
+              <w:instrText xml:space="preserve"> PAGEREF _Toc165369898 \h </w:instrText>
             </w:r>
             <w:r>
               <w:rPr>
@@ -1937,78 +1945,7 @@
                 <w:noProof/>
                 <w:webHidden/>
               </w:rPr>
-              <w:t>23</w:t>
-            </w:r>
-            <w:r>
-              <w:rPr>
-                <w:noProof/>
-                <w:webHidden/>
-              </w:rPr>
-              <w:fldChar w:fldCharType="end"/>
-            </w:r>
-          </w:hyperlink>
-        </w:p>
-        <w:p>
-          <w:pPr>
-            <w:pStyle w:val="TM1"/>
-            <w:tabs>
-              <w:tab w:val="right" w:leader="dot" w:pos="9062"/>
-            </w:tabs>
-            <w:rPr>
-              <w:noProof/>
-            </w:rPr>
-          </w:pPr>
-          <w:hyperlink w:anchor="_Toc165316225" w:history="1">
-            <w:r>
-              <w:rPr>
-                <w:rStyle w:val="Lienhypertexte"/>
-                <w:rFonts w:ascii="Arial" w:hAnsi="Arial" w:cs="Arial"/>
-                <w:b/>
-                <w:bCs/>
-                <w:noProof/>
-              </w:rPr>
-              <w:t>Fonctionnalités significatives</w:t>
-            </w:r>
-            <w:r>
-              <w:rPr>
-                <w:noProof/>
-                <w:webHidden/>
-              </w:rPr>
-              <w:tab/>
-            </w:r>
-            <w:r>
-              <w:rPr>
-                <w:noProof/>
-                <w:webHidden/>
-              </w:rPr>
-              <w:fldChar w:fldCharType="begin"/>
-            </w:r>
-            <w:r>
-              <w:rPr>
-                <w:noProof/>
-                <w:webHidden/>
-              </w:rPr>
-              <w:instrText xml:space="preserve"> PAGEREF _Toc165316225 \h </w:instrText>
-            </w:r>
-            <w:r>
-              <w:rPr>
-                <w:noProof/>
-                <w:webHidden/>
-              </w:rPr>
-            </w:r>
-            <w:r>
-              <w:rPr>
-                <w:noProof/>
-                <w:webHidden/>
-              </w:rPr>
-              <w:fldChar w:fldCharType="separate"/>
-            </w:r>
-            <w:r>
-              <w:rPr>
-                <w:noProof/>
-                <w:webHidden/>
-              </w:rPr>
-              <w:t>24</w:t>
+              <w:t>15</w:t>
             </w:r>
             <w:r>
               <w:rPr>
@@ -2027,21 +1964,25 @@
               <w:tab w:val="right" w:leader="dot" w:pos="9062"/>
             </w:tabs>
             <w:rPr>
+              <w:rFonts w:eastAsiaTheme="minorEastAsia"/>
               <w:noProof/>
+              <w:lang w:eastAsia="fr-FR"/>
             </w:rPr>
           </w:pPr>
-          <w:hyperlink w:anchor="_Toc165316226" w:history="1">
+          <w:hyperlink w:anchor="_Toc165369899" w:history="1">
             <w:r>
               <w:rPr>
                 <w:rStyle w:val="Lienhypertexte"/>
                 <w:rFonts w:ascii="Arial" w:hAnsi="Arial" w:cs="Arial"/>
                 <w:noProof/>
               </w:rPr>
-              <w:t>1.</w:t>
-            </w:r>
-            <w:r>
-              <w:rPr>
-                <w:noProof/>
+              <w:t>2.</w:t>
+            </w:r>
+            <w:r>
+              <w:rPr>
+                <w:rFonts w:eastAsiaTheme="minorEastAsia"/>
+                <w:noProof/>
+                <w:lang w:eastAsia="fr-FR"/>
               </w:rPr>
               <w:tab/>
             </w:r>
@@ -2051,7 +1992,7 @@
                 <w:rFonts w:ascii="Arial" w:hAnsi="Arial" w:cs="Arial"/>
                 <w:noProof/>
               </w:rPr>
-              <w:t>L’authentification</w:t>
+              <w:t>Développement de la partie front-end</w:t>
             </w:r>
             <w:r>
               <w:rPr>
@@ -2072,7 +2013,80 @@
                 <w:noProof/>
                 <w:webHidden/>
               </w:rPr>
-              <w:instrText xml:space="preserve"> PAGEREF _Toc165316226 \h </w:instrText>
+              <w:instrText xml:space="preserve"> PAGEREF _Toc165369899 \h </w:instrText>
+            </w:r>
+            <w:r>
+              <w:rPr>
+                <w:noProof/>
+                <w:webHidden/>
+              </w:rPr>
+            </w:r>
+            <w:r>
+              <w:rPr>
+                <w:noProof/>
+                <w:webHidden/>
+              </w:rPr>
+              <w:fldChar w:fldCharType="separate"/>
+            </w:r>
+            <w:r>
+              <w:rPr>
+                <w:noProof/>
+                <w:webHidden/>
+              </w:rPr>
+              <w:t>23</w:t>
+            </w:r>
+            <w:r>
+              <w:rPr>
+                <w:noProof/>
+                <w:webHidden/>
+              </w:rPr>
+              <w:fldChar w:fldCharType="end"/>
+            </w:r>
+          </w:hyperlink>
+        </w:p>
+        <w:p>
+          <w:pPr>
+            <w:pStyle w:val="TM1"/>
+            <w:tabs>
+              <w:tab w:val="right" w:leader="dot" w:pos="9062"/>
+            </w:tabs>
+            <w:rPr>
+              <w:rFonts w:eastAsiaTheme="minorEastAsia"/>
+              <w:noProof/>
+              <w:lang w:eastAsia="fr-FR"/>
+            </w:rPr>
+          </w:pPr>
+          <w:hyperlink w:anchor="_Toc165369900" w:history="1">
+            <w:r>
+              <w:rPr>
+                <w:rStyle w:val="Lienhypertexte"/>
+                <w:rFonts w:ascii="Arial" w:hAnsi="Arial" w:cs="Arial"/>
+                <w:b/>
+                <w:bCs/>
+                <w:noProof/>
+              </w:rPr>
+              <w:t>Fonctionnalités significatives</w:t>
+            </w:r>
+            <w:r>
+              <w:rPr>
+                <w:noProof/>
+                <w:webHidden/>
+              </w:rPr>
+              <w:tab/>
+            </w:r>
+            <w:r>
+              <w:rPr>
+                <w:noProof/>
+                <w:webHidden/>
+              </w:rPr>
+              <w:fldChar w:fldCharType="begin"/>
+            </w:r>
+            <w:r>
+              <w:rPr>
+                <w:noProof/>
+                <w:webHidden/>
+              </w:rPr>
+              <w:instrText xml:space="preserve"> PAGEREF _Toc165369900 \h </w:instrText>
             </w:r>
             <w:r>
               <w:rPr>
@@ -2111,21 +2125,25 @@
               <w:tab w:val="right" w:leader="dot" w:pos="9062"/>
             </w:tabs>
             <w:rPr>
+              <w:rFonts w:eastAsiaTheme="minorEastAsia"/>
               <w:noProof/>
+              <w:lang w:eastAsia="fr-FR"/>
             </w:rPr>
           </w:pPr>
-          <w:hyperlink w:anchor="_Toc165316227" w:history="1">
+          <w:hyperlink w:anchor="_Toc165369901" w:history="1">
             <w:r>
               <w:rPr>
                 <w:rStyle w:val="Lienhypertexte"/>
                 <w:rFonts w:ascii="Arial" w:hAnsi="Arial" w:cs="Arial"/>
                 <w:noProof/>
               </w:rPr>
-              <w:t>2.</w:t>
-            </w:r>
-            <w:r>
-              <w:rPr>
-                <w:noProof/>
+              <w:t>1.</w:t>
+            </w:r>
+            <w:r>
+              <w:rPr>
+                <w:rFonts w:eastAsiaTheme="minorEastAsia"/>
+                <w:noProof/>
+                <w:lang w:eastAsia="fr-FR"/>
               </w:rPr>
               <w:tab/>
             </w:r>
@@ -2135,6 +2153,94 @@
                 <w:rFonts w:ascii="Arial" w:hAnsi="Arial" w:cs="Arial"/>
                 <w:noProof/>
               </w:rPr>
+              <w:t>L’authentification</w:t>
+            </w:r>
+            <w:r>
+              <w:rPr>
+                <w:noProof/>
+                <w:webHidden/>
+              </w:rPr>
+              <w:tab/>
+            </w:r>
+            <w:r>
+              <w:rPr>
+                <w:noProof/>
+                <w:webHidden/>
+              </w:rPr>
+              <w:fldChar w:fldCharType="begin"/>
+            </w:r>
+            <w:r>
+              <w:rPr>
+                <w:noProof/>
+                <w:webHidden/>
+              </w:rPr>
+              <w:instrText xml:space="preserve"> PAGEREF _Toc165369901 \h </w:instrText>
+            </w:r>
+            <w:r>
+              <w:rPr>
+                <w:noProof/>
+                <w:webHidden/>
+              </w:rPr>
+            </w:r>
+            <w:r>
+              <w:rPr>
+                <w:noProof/>
+                <w:webHidden/>
+              </w:rPr>
+              <w:fldChar w:fldCharType="separate"/>
+            </w:r>
+            <w:r>
+              <w:rPr>
+                <w:noProof/>
+                <w:webHidden/>
+              </w:rPr>
+              <w:t>24</w:t>
+            </w:r>
+            <w:r>
+              <w:rPr>
+                <w:noProof/>
+                <w:webHidden/>
+              </w:rPr>
+              <w:fldChar w:fldCharType="end"/>
+            </w:r>
+          </w:hyperlink>
+        </w:p>
+        <w:p>
+          <w:pPr>
+            <w:pStyle w:val="TM2"/>
+            <w:tabs>
+              <w:tab w:val="left" w:pos="720"/>
+              <w:tab w:val="right" w:leader="dot" w:pos="9062"/>
+            </w:tabs>
+            <w:rPr>
+              <w:rFonts w:eastAsiaTheme="minorEastAsia"/>
+              <w:noProof/>
+              <w:lang w:eastAsia="fr-FR"/>
+            </w:rPr>
+          </w:pPr>
+          <w:hyperlink w:anchor="_Toc165369902" w:history="1">
+            <w:r>
+              <w:rPr>
+                <w:rStyle w:val="Lienhypertexte"/>
+                <w:rFonts w:ascii="Arial" w:hAnsi="Arial" w:cs="Arial"/>
+                <w:noProof/>
+              </w:rPr>
+              <w:t>2.</w:t>
+            </w:r>
+            <w:r>
+              <w:rPr>
+                <w:rFonts w:eastAsiaTheme="minorEastAsia"/>
+                <w:noProof/>
+                <w:lang w:eastAsia="fr-FR"/>
+              </w:rPr>
+              <w:tab/>
+            </w:r>
+            <w:r>
+              <w:rPr>
+                <w:rStyle w:val="Lienhypertexte"/>
+                <w:rFonts w:ascii="Arial" w:hAnsi="Arial" w:cs="Arial"/>
+                <w:noProof/>
+              </w:rPr>
               <w:t>Le changement de mot de passe ou mot de passe oublié</w:t>
             </w:r>
             <w:r>
@@ -2156,7 +2262,95 @@
                 <w:noProof/>
                 <w:webHidden/>
               </w:rPr>
-              <w:instrText xml:space="preserve"> PAGEREF _Toc165316227 \h </w:instrText>
+              <w:instrText xml:space="preserve"> PAGEREF _Toc165369902 \h </w:instrText>
+            </w:r>
+            <w:r>
+              <w:rPr>
+                <w:noProof/>
+                <w:webHidden/>
+              </w:rPr>
+            </w:r>
+            <w:r>
+              <w:rPr>
+                <w:noProof/>
+                <w:webHidden/>
+              </w:rPr>
+              <w:fldChar w:fldCharType="separate"/>
+            </w:r>
+            <w:r>
+              <w:rPr>
+                <w:noProof/>
+                <w:webHidden/>
+              </w:rPr>
+              <w:t>24</w:t>
+            </w:r>
+            <w:r>
+              <w:rPr>
+                <w:noProof/>
+                <w:webHidden/>
+              </w:rPr>
+              <w:fldChar w:fldCharType="end"/>
+            </w:r>
+          </w:hyperlink>
+        </w:p>
+        <w:p>
+          <w:pPr>
+            <w:pStyle w:val="TM2"/>
+            <w:tabs>
+              <w:tab w:val="left" w:pos="720"/>
+              <w:tab w:val="right" w:leader="dot" w:pos="9062"/>
+            </w:tabs>
+            <w:rPr>
+              <w:rFonts w:eastAsiaTheme="minorEastAsia"/>
+              <w:noProof/>
+              <w:lang w:eastAsia="fr-FR"/>
+            </w:rPr>
+          </w:pPr>
+          <w:hyperlink w:anchor="_Toc165369903" w:history="1">
+            <w:r>
+              <w:rPr>
+                <w:rStyle w:val="Lienhypertexte"/>
+                <w:rFonts w:ascii="Arial" w:hAnsi="Arial" w:cs="Arial"/>
+                <w:noProof/>
+              </w:rPr>
+              <w:t>3.</w:t>
+            </w:r>
+            <w:r>
+              <w:rPr>
+                <w:rFonts w:eastAsiaTheme="minorEastAsia"/>
+                <w:noProof/>
+                <w:lang w:eastAsia="fr-FR"/>
+              </w:rPr>
+              <w:tab/>
+            </w:r>
+            <w:r>
+              <w:rPr>
+                <w:rStyle w:val="Lienhypertexte"/>
+                <w:rFonts w:ascii="Arial" w:hAnsi="Arial" w:cs="Arial"/>
+                <w:noProof/>
+              </w:rPr>
+              <w:t>L’affichage et la visualisation des PDF</w:t>
+            </w:r>
+            <w:r>
+              <w:rPr>
+                <w:noProof/>
+                <w:webHidden/>
+              </w:rPr>
+              <w:tab/>
+            </w:r>
+            <w:r>
+              <w:rPr>
+                <w:noProof/>
+                <w:webHidden/>
+              </w:rPr>
+              <w:fldChar w:fldCharType="begin"/>
+            </w:r>
+            <w:r>
+              <w:rPr>
+                <w:noProof/>
+                <w:webHidden/>
+              </w:rPr>
+              <w:instrText xml:space="preserve"> PAGEREF _Toc165369903 \h </w:instrText>
             </w:r>
             <w:r>
               <w:rPr>
@@ -2194,10 +2388,12 @@
               <w:tab w:val="right" w:leader="dot" w:pos="9062"/>
             </w:tabs>
             <w:rPr>
+              <w:rFonts w:eastAsiaTheme="minorEastAsia"/>
               <w:noProof/>
+              <w:lang w:eastAsia="fr-FR"/>
             </w:rPr>
           </w:pPr>
-          <w:hyperlink w:anchor="_Toc165316228" w:history="1">
+          <w:hyperlink w:anchor="_Toc165369904" w:history="1">
             <w:r>
               <w:rPr>
                 <w:rStyle w:val="Lienhypertexte"/>
@@ -2227,7 +2423,7 @@
                 <w:noProof/>
                 <w:webHidden/>
               </w:rPr>
-              <w:instrText xml:space="preserve"> PAGEREF _Toc165316228 \h </w:instrText>
+              <w:instrText xml:space="preserve"> PAGEREF _Toc165369904 \h </w:instrText>
             </w:r>
             <w:r>
               <w:rPr>
@@ -2248,6 +2444,444 @@
                 <w:webHidden/>
               </w:rPr>
               <w:t>25</w:t>
+            </w:r>
+            <w:r>
+              <w:rPr>
+                <w:noProof/>
+                <w:webHidden/>
+              </w:rPr>
+              <w:fldChar w:fldCharType="end"/>
+            </w:r>
+          </w:hyperlink>
+        </w:p>
+        <w:p>
+          <w:pPr>
+            <w:pStyle w:val="TM1"/>
+            <w:tabs>
+              <w:tab w:val="right" w:leader="dot" w:pos="9062"/>
+            </w:tabs>
+            <w:rPr>
+              <w:rFonts w:eastAsiaTheme="minorEastAsia"/>
+              <w:noProof/>
+              <w:lang w:eastAsia="fr-FR"/>
+            </w:rPr>
+          </w:pPr>
+          <w:hyperlink w:anchor="_Toc165369905" w:history="1">
+            <w:r>
+              <w:rPr>
+                <w:rStyle w:val="Lienhypertexte"/>
+                <w:rFonts w:ascii="Arial" w:hAnsi="Arial" w:cs="Arial"/>
+                <w:b/>
+                <w:bCs/>
+                <w:noProof/>
+              </w:rPr>
+              <w:t>ANNEXES</w:t>
+            </w:r>
+            <w:r>
+              <w:rPr>
+                <w:noProof/>
+                <w:webHidden/>
+              </w:rPr>
+              <w:tab/>
+            </w:r>
+            <w:r>
+              <w:rPr>
+                <w:noProof/>
+                <w:webHidden/>
+              </w:rPr>
+              <w:fldChar w:fldCharType="begin"/>
+            </w:r>
+            <w:r>
+              <w:rPr>
+                <w:noProof/>
+                <w:webHidden/>
+              </w:rPr>
+              <w:instrText xml:space="preserve"> PAGEREF _Toc165369905 \h </w:instrText>
+            </w:r>
+            <w:r>
+              <w:rPr>
+                <w:noProof/>
+                <w:webHidden/>
+              </w:rPr>
+            </w:r>
+            <w:r>
+              <w:rPr>
+                <w:noProof/>
+                <w:webHidden/>
+              </w:rPr>
+              <w:fldChar w:fldCharType="separate"/>
+            </w:r>
+            <w:r>
+              <w:rPr>
+                <w:noProof/>
+                <w:webHidden/>
+              </w:rPr>
+              <w:t>26</w:t>
+            </w:r>
+            <w:r>
+              <w:rPr>
+                <w:noProof/>
+                <w:webHidden/>
+              </w:rPr>
+              <w:fldChar w:fldCharType="end"/>
+            </w:r>
+          </w:hyperlink>
+        </w:p>
+        <w:p>
+          <w:pPr>
+            <w:pStyle w:val="TM1"/>
+            <w:tabs>
+              <w:tab w:val="right" w:leader="dot" w:pos="9062"/>
+            </w:tabs>
+            <w:rPr>
+              <w:rFonts w:eastAsiaTheme="minorEastAsia"/>
+              <w:noProof/>
+              <w:lang w:eastAsia="fr-FR"/>
+            </w:rPr>
+          </w:pPr>
+          <w:hyperlink w:anchor="_Toc165369906" w:history="1">
+            <w:r>
+              <w:rPr>
+                <w:rStyle w:val="Lienhypertexte"/>
+                <w:rFonts w:ascii="Arial" w:hAnsi="Arial" w:cs="Arial"/>
+                <w:b/>
+                <w:bCs/>
+                <w:noProof/>
+              </w:rPr>
+              <w:t>ANNEXE 1 : Gestion de projet – Mon TRELLO</w:t>
+            </w:r>
+            <w:r>
+              <w:rPr>
+                <w:noProof/>
+                <w:webHidden/>
+              </w:rPr>
+              <w:tab/>
+            </w:r>
+            <w:r>
+              <w:rPr>
+                <w:noProof/>
+                <w:webHidden/>
+              </w:rPr>
+              <w:fldChar w:fldCharType="begin"/>
+            </w:r>
+            <w:r>
+              <w:rPr>
+                <w:noProof/>
+                <w:webHidden/>
+              </w:rPr>
+              <w:instrText xml:space="preserve"> PAGEREF _Toc165369906 \h </w:instrText>
+            </w:r>
+            <w:r>
+              <w:rPr>
+                <w:noProof/>
+                <w:webHidden/>
+              </w:rPr>
+            </w:r>
+            <w:r>
+              <w:rPr>
+                <w:noProof/>
+                <w:webHidden/>
+              </w:rPr>
+              <w:fldChar w:fldCharType="separate"/>
+            </w:r>
+            <w:r>
+              <w:rPr>
+                <w:noProof/>
+                <w:webHidden/>
+              </w:rPr>
+              <w:t>27</w:t>
+            </w:r>
+            <w:r>
+              <w:rPr>
+                <w:noProof/>
+                <w:webHidden/>
+              </w:rPr>
+              <w:fldChar w:fldCharType="end"/>
+            </w:r>
+          </w:hyperlink>
+        </w:p>
+        <w:p>
+          <w:pPr>
+            <w:pStyle w:val="TM1"/>
+            <w:tabs>
+              <w:tab w:val="right" w:leader="dot" w:pos="9062"/>
+            </w:tabs>
+            <w:rPr>
+              <w:rFonts w:eastAsiaTheme="minorEastAsia"/>
+              <w:noProof/>
+              <w:lang w:eastAsia="fr-FR"/>
+            </w:rPr>
+          </w:pPr>
+          <w:hyperlink w:anchor="_Toc165369907" w:history="1">
+            <w:r>
+              <w:rPr>
+                <w:rStyle w:val="Lienhypertexte"/>
+                <w:rFonts w:ascii="Arial" w:hAnsi="Arial" w:cs="Arial"/>
+                <w:b/>
+                <w:bCs/>
+                <w:noProof/>
+              </w:rPr>
+              <w:t>ANNEXE 2 : Diagramme des Cas d’utilisation</w:t>
+            </w:r>
+            <w:r>
+              <w:rPr>
+                <w:noProof/>
+                <w:webHidden/>
+              </w:rPr>
+              <w:tab/>
+            </w:r>
+            <w:r>
+              <w:rPr>
+                <w:noProof/>
+                <w:webHidden/>
+              </w:rPr>
+              <w:fldChar w:fldCharType="begin"/>
+            </w:r>
+            <w:r>
+              <w:rPr>
+                <w:noProof/>
+                <w:webHidden/>
+              </w:rPr>
+              <w:instrText xml:space="preserve"> PAGEREF _Toc165369907 \h </w:instrText>
+            </w:r>
+            <w:r>
+              <w:rPr>
+                <w:noProof/>
+                <w:webHidden/>
+              </w:rPr>
+            </w:r>
+            <w:r>
+              <w:rPr>
+                <w:noProof/>
+                <w:webHidden/>
+              </w:rPr>
+              <w:fldChar w:fldCharType="separate"/>
+            </w:r>
+            <w:r>
+              <w:rPr>
+                <w:noProof/>
+                <w:webHidden/>
+              </w:rPr>
+              <w:t>28</w:t>
+            </w:r>
+            <w:r>
+              <w:rPr>
+                <w:noProof/>
+                <w:webHidden/>
+              </w:rPr>
+              <w:fldChar w:fldCharType="end"/>
+            </w:r>
+          </w:hyperlink>
+        </w:p>
+        <w:p>
+          <w:pPr>
+            <w:pStyle w:val="TM1"/>
+            <w:tabs>
+              <w:tab w:val="right" w:leader="dot" w:pos="9062"/>
+            </w:tabs>
+            <w:rPr>
+              <w:rFonts w:eastAsiaTheme="minorEastAsia"/>
+              <w:noProof/>
+              <w:lang w:eastAsia="fr-FR"/>
+            </w:rPr>
+          </w:pPr>
+          <w:hyperlink w:anchor="_Toc165369908" w:history="1">
+            <w:r>
+              <w:rPr>
+                <w:rStyle w:val="Lienhypertexte"/>
+                <w:rFonts w:ascii="Arial" w:hAnsi="Arial" w:cs="Arial"/>
+                <w:b/>
+                <w:bCs/>
+                <w:noProof/>
+              </w:rPr>
+              <w:t>ANNEXE 3 : Diagramme de Class</w:t>
+            </w:r>
+            <w:r>
+              <w:rPr>
+                <w:noProof/>
+                <w:webHidden/>
+              </w:rPr>
+              <w:tab/>
+            </w:r>
+            <w:r>
+              <w:rPr>
+                <w:noProof/>
+                <w:webHidden/>
+              </w:rPr>
+              <w:fldChar w:fldCharType="begin"/>
+            </w:r>
+            <w:r>
+              <w:rPr>
+                <w:noProof/>
+                <w:webHidden/>
+              </w:rPr>
+              <w:instrText xml:space="preserve"> PAGEREF _Toc165369908 \h </w:instrText>
+            </w:r>
+            <w:r>
+              <w:rPr>
+                <w:noProof/>
+                <w:webHidden/>
+              </w:rPr>
+            </w:r>
+            <w:r>
+              <w:rPr>
+                <w:noProof/>
+                <w:webHidden/>
+              </w:rPr>
+              <w:fldChar w:fldCharType="separate"/>
+            </w:r>
+            <w:r>
+              <w:rPr>
+                <w:noProof/>
+                <w:webHidden/>
+              </w:rPr>
+              <w:t>30</w:t>
+            </w:r>
+            <w:r>
+              <w:rPr>
+                <w:noProof/>
+                <w:webHidden/>
+              </w:rPr>
+              <w:fldChar w:fldCharType="end"/>
+            </w:r>
+          </w:hyperlink>
+        </w:p>
+        <w:p>
+          <w:pPr>
+            <w:pStyle w:val="TM1"/>
+            <w:tabs>
+              <w:tab w:val="right" w:leader="dot" w:pos="9062"/>
+            </w:tabs>
+            <w:rPr>
+              <w:rFonts w:eastAsiaTheme="minorEastAsia"/>
+              <w:noProof/>
+              <w:lang w:eastAsia="fr-FR"/>
+            </w:rPr>
+          </w:pPr>
+          <w:hyperlink w:anchor="_Toc165369909" w:history="1">
+            <w:r>
+              <w:rPr>
+                <w:rStyle w:val="Lienhypertexte"/>
+                <w:rFonts w:ascii="Arial" w:hAnsi="Arial" w:cs="Arial"/>
+                <w:b/>
+                <w:bCs/>
+                <w:noProof/>
+              </w:rPr>
+              <w:t>ANNEXE 4 : Maquettes en version desktop et mobile</w:t>
+            </w:r>
+            <w:r>
+              <w:rPr>
+                <w:noProof/>
+                <w:webHidden/>
+              </w:rPr>
+              <w:tab/>
+            </w:r>
+            <w:r>
+              <w:rPr>
+                <w:noProof/>
+                <w:webHidden/>
+              </w:rPr>
+              <w:fldChar w:fldCharType="begin"/>
+            </w:r>
+            <w:r>
+              <w:rPr>
+                <w:noProof/>
+                <w:webHidden/>
+              </w:rPr>
+              <w:instrText xml:space="preserve"> PAGEREF _Toc165369909 \h </w:instrText>
+            </w:r>
+            <w:r>
+              <w:rPr>
+                <w:noProof/>
+                <w:webHidden/>
+              </w:rPr>
+            </w:r>
+            <w:r>
+              <w:rPr>
+                <w:noProof/>
+                <w:webHidden/>
+              </w:rPr>
+              <w:fldChar w:fldCharType="separate"/>
+            </w:r>
+            <w:r>
+              <w:rPr>
+                <w:noProof/>
+                <w:webHidden/>
+              </w:rPr>
+              <w:t>31</w:t>
+            </w:r>
+            <w:r>
+              <w:rPr>
+                <w:noProof/>
+                <w:webHidden/>
+              </w:rPr>
+              <w:fldChar w:fldCharType="end"/>
+            </w:r>
+          </w:hyperlink>
+        </w:p>
+        <w:p>
+          <w:pPr>
+            <w:pStyle w:val="TM1"/>
+            <w:tabs>
+              <w:tab w:val="right" w:leader="dot" w:pos="9062"/>
+            </w:tabs>
+            <w:rPr>
+              <w:rFonts w:eastAsiaTheme="minorEastAsia"/>
+              <w:noProof/>
+              <w:lang w:eastAsia="fr-FR"/>
+            </w:rPr>
+          </w:pPr>
+          <w:hyperlink w:anchor="_Toc165369910" w:history="1">
+            <w:r>
+              <w:rPr>
+                <w:rStyle w:val="Lienhypertexte"/>
+                <w:rFonts w:ascii="Arial" w:hAnsi="Arial" w:cs="Arial"/>
+                <w:b/>
+                <w:bCs/>
+                <w:noProof/>
+              </w:rPr>
+              <w:t>ANNEXE 6 : README.md</w:t>
+            </w:r>
+            <w:r>
+              <w:rPr>
+                <w:noProof/>
+                <w:webHidden/>
+              </w:rPr>
+              <w:tab/>
+            </w:r>
+            <w:r>
+              <w:rPr>
+                <w:noProof/>
+                <w:webHidden/>
+              </w:rPr>
+              <w:fldChar w:fldCharType="begin"/>
+            </w:r>
+            <w:r>
+              <w:rPr>
+                <w:noProof/>
+                <w:webHidden/>
+              </w:rPr>
+              <w:instrText xml:space="preserve"> PAGEREF _Toc165369910 \h </w:instrText>
+            </w:r>
+            <w:r>
+              <w:rPr>
+                <w:noProof/>
+                <w:webHidden/>
+              </w:rPr>
+            </w:r>
+            <w:r>
+              <w:rPr>
+                <w:noProof/>
+                <w:webHidden/>
+              </w:rPr>
+              <w:fldChar w:fldCharType="separate"/>
+            </w:r>
+            <w:r>
+              <w:rPr>
+                <w:noProof/>
+                <w:webHidden/>
+              </w:rPr>
+              <w:t>34</w:t>
             </w:r>
             <w:r>
               <w:rPr>
@@ -2313,7 +2947,7 @@
           <w:szCs w:val="32"/>
         </w:rPr>
       </w:pPr>
-      <w:bookmarkStart w:id="2" w:name="_Toc165316213"/>
+      <w:bookmarkStart w:id="2" w:name="_Toc165369887"/>
       <w:r>
         <w:rPr>
           <w:rFonts w:ascii="Arial" w:hAnsi="Arial" w:cs="Arial"/>
@@ -2334,7 +2968,7 @@
           <w:rFonts w:ascii="Arial" w:hAnsi="Arial" w:cs="Arial"/>
         </w:rPr>
       </w:pPr>
-      <w:bookmarkStart w:id="3" w:name="_Toc165316214"/>
+      <w:bookmarkStart w:id="3" w:name="_Toc165369888"/>
       <w:r>
         <w:rPr>
           <w:rFonts w:ascii="Arial" w:hAnsi="Arial" w:cs="Arial"/>
@@ -3126,7 +3760,7 @@
           <w:szCs w:val="26"/>
         </w:rPr>
       </w:pPr>
-      <w:bookmarkStart w:id="4" w:name="_Toc165316215"/>
+      <w:bookmarkStart w:id="4" w:name="_Toc165369889"/>
       <w:r>
         <w:rPr>
           <w:rFonts w:ascii="Arial" w:hAnsi="Arial" w:cs="Arial"/>
@@ -3335,7 +3969,7 @@
           <w:szCs w:val="26"/>
         </w:rPr>
       </w:pPr>
-      <w:bookmarkStart w:id="5" w:name="_Toc165316216"/>
+      <w:bookmarkStart w:id="5" w:name="_Toc165369890"/>
       <w:r>
         <w:rPr>
           <w:rFonts w:ascii="Arial" w:hAnsi="Arial" w:cs="Arial"/>
@@ -4213,7 +4847,7 @@
           <w:szCs w:val="32"/>
         </w:rPr>
       </w:pPr>
-      <w:bookmarkStart w:id="6" w:name="_Toc165316217"/>
+      <w:bookmarkStart w:id="6" w:name="_Toc165369891"/>
       <w:r>
         <w:rPr>
           <w:rFonts w:ascii="Arial" w:hAnsi="Arial" w:cs="Arial"/>
@@ -4251,7 +4885,7 @@
           <w:szCs w:val="26"/>
         </w:rPr>
       </w:pPr>
-      <w:bookmarkStart w:id="7" w:name="_Toc165316218"/>
+      <w:bookmarkStart w:id="7" w:name="_Toc165369892"/>
       <w:r>
         <w:rPr>
           <w:rFonts w:ascii="Arial" w:hAnsi="Arial" w:cs="Arial"/>
@@ -4654,7 +5288,7 @@
           <w:szCs w:val="26"/>
         </w:rPr>
       </w:pPr>
-      <w:bookmarkStart w:id="8" w:name="_Toc165316219"/>
+      <w:bookmarkStart w:id="8" w:name="_Toc165369893"/>
       <w:r>
         <w:rPr>
           <w:rFonts w:ascii="Arial" w:hAnsi="Arial" w:cs="Arial"/>
@@ -5491,7 +6125,25 @@
           <w:sz w:val="26"/>
           <w:szCs w:val="26"/>
         </w:rPr>
-        <w:t xml:space="preserve"> adresse e-mail et </w:t>
+        <w:t xml:space="preserve"> adresse </w:t>
+      </w:r>
+      <w:proofErr w:type="gramStart"/>
+      <w:r>
+        <w:rPr>
+          <w:rFonts w:ascii="Arial" w:hAnsi="Arial" w:cs="Arial"/>
+          <w:sz w:val="26"/>
+          <w:szCs w:val="26"/>
+        </w:rPr>
+        <w:t>e-mail</w:t>
+      </w:r>
+      <w:proofErr w:type="gramEnd"/>
+      <w:r>
+        <w:rPr>
+          <w:rFonts w:ascii="Arial" w:hAnsi="Arial" w:cs="Arial"/>
+          <w:sz w:val="26"/>
+          <w:szCs w:val="26"/>
+        </w:rPr>
+        <w:t xml:space="preserve"> et </w:t>
       </w:r>
       <w:r>
         <w:rPr>
@@ -5724,13 +6376,25 @@
         </w:rPr>
         <w:t>Mise en œuvre de sauvegardes régulières de la base de données pour prévenir la perte de données en cas de problème.</w:t>
       </w:r>
-      <w:r>
-        <w:rPr>
-          <w:rFonts w:ascii="Arial" w:hAnsi="Arial" w:cs="Arial"/>
-          <w:sz w:val="26"/>
-          <w:szCs w:val="26"/>
-        </w:rPr>
-        <w:br w:type="page"/>
+    </w:p>
+    <w:p>
+      <w:pPr>
+        <w:spacing w:before="360"/>
+        <w:jc w:val="both"/>
+        <w:rPr>
+          <w:rFonts w:ascii="Arial" w:hAnsi="Arial" w:cs="Arial"/>
+          <w:sz w:val="26"/>
+          <w:szCs w:val="26"/>
+        </w:rPr>
+      </w:pPr>
+      <w:r>
+        <w:rPr>
+          <w:rFonts w:ascii="Arial" w:hAnsi="Arial" w:cs="Arial"/>
+          <w:sz w:val="26"/>
+          <w:szCs w:val="26"/>
+        </w:rPr>
+        <w:lastRenderedPageBreak/>
+        <w:t>En conclusion, ce cahier des charges vise à définir les technologies et les approches de développement nécessaires pour la réalisation de l'application BiblioTIPPEE en tenant compte des fonctionnalités requises et des exigences des utilisateurs.</w:t>
       </w:r>
     </w:p>
     <w:p>
@@ -5756,6 +6420,7 @@
           <w:szCs w:val="26"/>
         </w:rPr>
       </w:pPr>
+      <w:bookmarkStart w:id="9" w:name="_Toc165369894"/>
       <w:r>
         <w:rPr>
           <w:rFonts w:ascii="Arial" w:hAnsi="Arial" w:cs="Arial"/>
@@ -5764,6 +6429,7 @@
         </w:rPr>
         <w:t>Méthodologie de Développement</w:t>
       </w:r>
+      <w:bookmarkEnd w:id="9"/>
     </w:p>
     <w:p>
       <w:pPr>
@@ -5781,7 +6447,111 @@
           <w:sz w:val="26"/>
           <w:szCs w:val="26"/>
         </w:rPr>
-        <w:t xml:space="preserve">Utilisation de la méthode Agile pour la gestion du projet, avec des itérations courtes et une planification flexible basée </w:t>
+        <w:t>L’u</w:t>
+      </w:r>
+      <w:r>
+        <w:rPr>
+          <w:rFonts w:ascii="Arial" w:hAnsi="Arial" w:cs="Arial"/>
+          <w:sz w:val="26"/>
+          <w:szCs w:val="26"/>
+        </w:rPr>
+        <w:t>tilisation de</w:t>
+      </w:r>
+      <w:r>
+        <w:rPr>
+          <w:rFonts w:ascii="Arial" w:hAnsi="Arial" w:cs="Arial"/>
+          <w:sz w:val="26"/>
+          <w:szCs w:val="26"/>
+        </w:rPr>
+        <w:t>s</w:t>
+      </w:r>
+      <w:r>
+        <w:rPr>
+          <w:rFonts w:ascii="Arial" w:hAnsi="Arial" w:cs="Arial"/>
+          <w:sz w:val="26"/>
+          <w:szCs w:val="26"/>
+        </w:rPr>
+        <w:t xml:space="preserve"> méthode</w:t>
+      </w:r>
+      <w:r>
+        <w:rPr>
+          <w:rFonts w:ascii="Arial" w:hAnsi="Arial" w:cs="Arial"/>
+          <w:sz w:val="26"/>
+          <w:szCs w:val="26"/>
+        </w:rPr>
+        <w:t>s</w:t>
+      </w:r>
+      <w:r>
+        <w:rPr>
+          <w:rFonts w:ascii="Arial" w:hAnsi="Arial" w:cs="Arial"/>
+          <w:sz w:val="26"/>
+          <w:szCs w:val="26"/>
+        </w:rPr>
+        <w:t xml:space="preserve"> </w:t>
+      </w:r>
+      <w:r>
+        <w:rPr>
+          <w:rFonts w:ascii="Arial" w:hAnsi="Arial" w:cs="Arial"/>
+          <w:sz w:val="26"/>
+          <w:szCs w:val="26"/>
+        </w:rPr>
+        <w:t>« </w:t>
+      </w:r>
+      <w:r>
+        <w:rPr>
+          <w:rFonts w:ascii="Arial" w:hAnsi="Arial" w:cs="Arial"/>
+          <w:sz w:val="26"/>
+          <w:szCs w:val="26"/>
+        </w:rPr>
+        <w:t>Agile</w:t>
+      </w:r>
+      <w:r>
+        <w:rPr>
+          <w:rFonts w:ascii="Arial" w:hAnsi="Arial" w:cs="Arial"/>
+          <w:sz w:val="26"/>
+          <w:szCs w:val="26"/>
+        </w:rPr>
+        <w:t> »</w:t>
+      </w:r>
+      <w:r>
+        <w:rPr>
+          <w:rFonts w:ascii="Arial" w:hAnsi="Arial" w:cs="Arial"/>
+          <w:sz w:val="26"/>
+          <w:szCs w:val="26"/>
+        </w:rPr>
+        <w:t xml:space="preserve"> pour la gestion d</w:t>
+      </w:r>
+      <w:r>
+        <w:rPr>
+          <w:rFonts w:ascii="Arial" w:hAnsi="Arial" w:cs="Arial"/>
+          <w:sz w:val="26"/>
+          <w:szCs w:val="26"/>
+        </w:rPr>
+        <w:t xml:space="preserve">es </w:t>
+      </w:r>
+      <w:r>
+        <w:rPr>
+          <w:rFonts w:ascii="Arial" w:hAnsi="Arial" w:cs="Arial"/>
+          <w:sz w:val="26"/>
+          <w:szCs w:val="26"/>
+        </w:rPr>
+        <w:t>projet</w:t>
+      </w:r>
+      <w:r>
+        <w:rPr>
+          <w:rFonts w:ascii="Arial" w:hAnsi="Arial" w:cs="Arial"/>
+          <w:sz w:val="26"/>
+          <w:szCs w:val="26"/>
+        </w:rPr>
+        <w:t>s informatiques</w:t>
+      </w:r>
+      <w:r>
+        <w:rPr>
+          <w:rFonts w:ascii="Arial" w:hAnsi="Arial" w:cs="Arial"/>
+          <w:sz w:val="26"/>
+          <w:szCs w:val="26"/>
+        </w:rPr>
+        <w:t xml:space="preserve">, avec des itérations courtes et une planification flexible basée </w:t>
       </w:r>
       <w:r>
         <w:rPr>
@@ -5871,57 +6641,47 @@
           <w:sz w:val="26"/>
           <w:szCs w:val="26"/>
         </w:rPr>
-        <w:t> » (voir mon TRELLO en annexe 1)</w:t>
-      </w:r>
-      <w:r>
-        <w:rPr>
-          <w:rFonts w:ascii="Arial" w:hAnsi="Arial" w:cs="Arial"/>
-          <w:sz w:val="26"/>
-          <w:szCs w:val="26"/>
-        </w:rPr>
-        <w:t>.</w:t>
-      </w:r>
-    </w:p>
-    <w:p>
-      <w:pPr>
-        <w:jc w:val="both"/>
-        <w:rPr>
-          <w:rFonts w:ascii="Arial" w:hAnsi="Arial" w:cs="Arial"/>
-          <w:sz w:val="26"/>
-          <w:szCs w:val="26"/>
-        </w:rPr>
-      </w:pPr>
-      <w:r>
-        <w:rPr>
-          <w:rFonts w:ascii="Arial" w:hAnsi="Arial" w:cs="Arial"/>
-          <w:sz w:val="26"/>
-          <w:szCs w:val="26"/>
-        </w:rPr>
-        <w:t>En conclusion, c</w:t>
-      </w:r>
-      <w:r>
-        <w:rPr>
-          <w:rFonts w:ascii="Arial" w:hAnsi="Arial" w:cs="Arial"/>
-          <w:sz w:val="26"/>
-          <w:szCs w:val="26"/>
-        </w:rPr>
-        <w:t xml:space="preserve">e cahier des charges vise à définir les technologies et les approches de développement nécessaires pour la réalisation de l'application </w:t>
-      </w:r>
-      <w:r>
-        <w:rPr>
-          <w:rFonts w:ascii="Arial" w:hAnsi="Arial" w:cs="Arial"/>
-          <w:sz w:val="26"/>
-          <w:szCs w:val="26"/>
-        </w:rPr>
-        <w:t>BiblioTIPPEE</w:t>
-      </w:r>
-      <w:r>
-        <w:rPr>
-          <w:rFonts w:ascii="Arial" w:hAnsi="Arial" w:cs="Arial"/>
-          <w:sz w:val="26"/>
-          <w:szCs w:val="26"/>
-        </w:rPr>
-        <w:t xml:space="preserve"> en tenant compte des fonctionnalités requises et des exigences des utilisateurs.</w:t>
+        <w:t xml:space="preserve"> » </w:t>
+      </w:r>
+      <w:r>
+        <w:rPr>
+          <w:rFonts w:ascii="Arial" w:hAnsi="Arial" w:cs="Arial"/>
+          <w:sz w:val="26"/>
+          <w:szCs w:val="26"/>
+        </w:rPr>
+        <w:t>est l’approche la plus recommandé dans le milieu du développement des applications informatiques. Aussi, j’ai donc retenu cette approche que méthodologie d</w:t>
+      </w:r>
+      <w:r>
+        <w:rPr>
+          <w:rFonts w:ascii="Arial" w:hAnsi="Arial" w:cs="Arial"/>
+          <w:sz w:val="26"/>
+          <w:szCs w:val="26"/>
+        </w:rPr>
+        <w:t>e</w:t>
+      </w:r>
+      <w:r>
+        <w:rPr>
+          <w:rFonts w:ascii="Arial" w:hAnsi="Arial" w:cs="Arial"/>
+          <w:sz w:val="26"/>
+          <w:szCs w:val="26"/>
+        </w:rPr>
+        <w:t xml:space="preserve"> développement de l’application web BiblioTIPPEE. Le </w:t>
+      </w:r>
+      <w:r>
+        <w:rPr>
+          <w:rFonts w:ascii="Arial" w:hAnsi="Arial" w:cs="Arial"/>
+          <w:sz w:val="26"/>
+          <w:szCs w:val="26"/>
+        </w:rPr>
+        <w:t>TRELLO en annexe 1</w:t>
+      </w:r>
+      <w:r>
+        <w:rPr>
+          <w:rFonts w:ascii="Arial" w:hAnsi="Arial" w:cs="Arial"/>
+          <w:sz w:val="26"/>
+          <w:szCs w:val="26"/>
+        </w:rPr>
+        <w:t xml:space="preserve"> vous donne un aperçu des actions à conduire ainsi que les différents états d’avancement.</w:t>
       </w:r>
     </w:p>
     <w:p>
@@ -5947,7 +6707,7 @@
           <w:szCs w:val="26"/>
         </w:rPr>
       </w:pPr>
-      <w:bookmarkStart w:id="9" w:name="_Toc165316220"/>
+      <w:bookmarkStart w:id="10" w:name="_Toc165369895"/>
       <w:r>
         <w:rPr>
           <w:rFonts w:ascii="Arial" w:hAnsi="Arial" w:cs="Arial"/>
@@ -5956,7 +6716,7 @@
         </w:rPr>
         <w:t>Les spécifications techniques</w:t>
       </w:r>
-      <w:bookmarkEnd w:id="9"/>
+      <w:bookmarkEnd w:id="10"/>
     </w:p>
     <w:p>
       <w:pPr>
@@ -6247,6 +7007,7 @@
           <w:sz w:val="26"/>
           <w:szCs w:val="26"/>
         </w:rPr>
+        <w:lastRenderedPageBreak/>
         <w:t xml:space="preserve">L’outil de versionning Git, qui me permet de développer les fonctionnalités sur une branche sera utilisé et en plus le code de mon application sera déposé dans un dossier de Github après chaque </w:t>
       </w:r>
       <w:r>
@@ -6281,7 +7042,6 @@
           <w:sz w:val="26"/>
           <w:szCs w:val="26"/>
         </w:rPr>
-        <w:lastRenderedPageBreak/>
         <w:t>Le logiciel Postman me permet d’effectuer des tests de fonctionnement de mes API durant leur développement.</w:t>
       </w:r>
     </w:p>
@@ -6822,28 +7582,12 @@
           <w:sz w:val="26"/>
           <w:szCs w:val="26"/>
         </w:rPr>
+        <w:lastRenderedPageBreak/>
         <w:t>Des fonctionnalités telles que l'ajout, la suppression et la modification de documents seront implémentées dans le backend.</w:t>
       </w:r>
     </w:p>
     <w:p>
       <w:pPr>
-        <w:rPr>
-          <w:rFonts w:ascii="Arial" w:hAnsi="Arial" w:cs="Arial"/>
-          <w:sz w:val="26"/>
-          <w:szCs w:val="26"/>
-        </w:rPr>
-      </w:pPr>
-      <w:r>
-        <w:rPr>
-          <w:rFonts w:ascii="Arial" w:hAnsi="Arial" w:cs="Arial"/>
-          <w:sz w:val="26"/>
-          <w:szCs w:val="26"/>
-        </w:rPr>
-        <w:br w:type="page"/>
-      </w:r>
-    </w:p>
-    <w:p>
-      <w:pPr>
         <w:jc w:val="both"/>
         <w:rPr>
           <w:rFonts w:ascii="Arial" w:hAnsi="Arial" w:cs="Arial"/>
@@ -6851,15 +7595,6 @@
           <w:szCs w:val="26"/>
         </w:rPr>
       </w:pPr>
-      <w:r>
-        <w:rPr>
-          <w:rFonts w:ascii="Arial" w:hAnsi="Arial" w:cs="Arial"/>
-          <w:sz w:val="26"/>
-          <w:szCs w:val="26"/>
-        </w:rPr>
-        <w:lastRenderedPageBreak/>
-        <w:t xml:space="preserve"> </w:t>
-      </w:r>
     </w:p>
     <w:p>
       <w:pPr>
@@ -6874,7 +7609,7 @@
           <w:szCs w:val="26"/>
         </w:rPr>
       </w:pPr>
-      <w:bookmarkStart w:id="10" w:name="_Toc165316221"/>
+      <w:bookmarkStart w:id="11" w:name="_Toc165369896"/>
       <w:r>
         <w:rPr>
           <w:rFonts w:ascii="Arial" w:hAnsi="Arial" w:cs="Arial"/>
@@ -6891,17 +7626,7 @@
         </w:rPr>
         <w:t>léments conceptuels</w:t>
       </w:r>
-      <w:bookmarkEnd w:id="10"/>
-    </w:p>
-    <w:p>
-      <w:pPr>
-        <w:pStyle w:val="Paragraphedeliste"/>
-        <w:rPr>
-          <w:rFonts w:ascii="Arial" w:hAnsi="Arial" w:cs="Arial"/>
-          <w:sz w:val="26"/>
-          <w:szCs w:val="26"/>
-        </w:rPr>
-      </w:pPr>
+      <w:bookmarkEnd w:id="11"/>
     </w:p>
     <w:p>
       <w:pPr>
@@ -7153,7 +7878,7 @@
                     <pic:cNvPicPr/>
                   </pic:nvPicPr>
                   <pic:blipFill>
-                    <a:blip r:embed="rId9"/>
+                    <a:blip r:embed="rId8"/>
                     <a:stretch>
                       <a:fillRect/>
                     </a:stretch>
@@ -7268,8 +7993,8 @@
         <w:jc w:val="both"/>
         <w:rPr>
           <w:rFonts w:ascii="Arial" w:hAnsi="Arial" w:cs="Arial"/>
-          <w:sz w:val="26"/>
-          <w:szCs w:val="26"/>
+          <w:sz w:val="14"/>
+          <w:szCs w:val="14"/>
         </w:rPr>
       </w:pPr>
     </w:p>
@@ -7364,7 +8089,6 @@
           <w:szCs w:val="26"/>
           <w:u w:val="single"/>
         </w:rPr>
-        <w:lastRenderedPageBreak/>
         <w:t xml:space="preserve">Mise en page :  </w:t>
       </w:r>
     </w:p>
@@ -8527,6 +9251,7 @@
                 <w:lang w:eastAsia="fr-FR"/>
                 <w14:ligatures w14:val="none"/>
               </w:rPr>
+              <w:lastRenderedPageBreak/>
               <w:t>4</w:t>
             </w:r>
           </w:p>
@@ -8718,7 +9443,6 @@
                 <w:lang w:eastAsia="fr-FR"/>
                 <w14:ligatures w14:val="none"/>
               </w:rPr>
-              <w:lastRenderedPageBreak/>
               <w:t>5</w:t>
             </w:r>
           </w:p>
@@ -8843,7 +9567,7 @@
           <w:u w:val="single"/>
         </w:rPr>
       </w:pPr>
-      <w:bookmarkStart w:id="11" w:name="_Toc165316222"/>
+      <w:bookmarkStart w:id="12" w:name="_Toc165369897"/>
       <w:r>
         <w:rPr>
           <w:rFonts w:ascii="Arial" w:hAnsi="Arial" w:cs="Arial"/>
@@ -8855,7 +9579,7 @@
         </w:rPr>
         <w:t>La réalisation du projet</w:t>
       </w:r>
-      <w:bookmarkEnd w:id="11"/>
+      <w:bookmarkEnd w:id="12"/>
     </w:p>
     <w:p>
       <w:pPr>
@@ -8879,7 +9603,7 @@
           <w:szCs w:val="26"/>
         </w:rPr>
       </w:pPr>
-      <w:bookmarkStart w:id="12" w:name="_Toc165316223"/>
+      <w:bookmarkStart w:id="13" w:name="_Toc165369898"/>
       <w:r>
         <w:rPr>
           <w:rFonts w:ascii="Arial" w:hAnsi="Arial" w:cs="Arial"/>
@@ -8888,7 +9612,7 @@
         </w:rPr>
         <w:t>Conception de la base de données</w:t>
       </w:r>
-      <w:bookmarkEnd w:id="12"/>
+      <w:bookmarkEnd w:id="13"/>
     </w:p>
     <w:p>
       <w:pPr>
@@ -9288,7 +10012,16 @@
           <w:sz w:val="26"/>
           <w:szCs w:val="26"/>
         </w:rPr>
-        <w:t xml:space="preserve">1 créant ainsi la relation entre les tables. </w:t>
+        <w:t xml:space="preserve">1 créant ainsi la relation </w:t>
+      </w:r>
+      <w:r>
+        <w:rPr>
+          <w:rFonts w:ascii="Arial" w:hAnsi="Arial" w:cs="Arial"/>
+          <w:sz w:val="26"/>
+          <w:szCs w:val="26"/>
+        </w:rPr>
+        <w:lastRenderedPageBreak/>
+        <w:t xml:space="preserve">entre les tables. </w:t>
       </w:r>
       <w:r>
         <w:rPr>
@@ -9522,16 +10255,7 @@
           <w:sz w:val="26"/>
           <w:szCs w:val="26"/>
         </w:rPr>
-        <w:t xml:space="preserve"> est une classe qui décrit les changements nécessaires pour mettre à jour un </w:t>
-      </w:r>
-      <w:r>
-        <w:rPr>
-          <w:rFonts w:ascii="Arial" w:hAnsi="Arial" w:cs="Arial"/>
-          <w:sz w:val="26"/>
-          <w:szCs w:val="26"/>
-        </w:rPr>
-        <w:lastRenderedPageBreak/>
-        <w:t>schéma de base de données</w:t>
+        <w:t xml:space="preserve"> est une classe qui décrit les changements nécessaires pour mettre à jour un schéma de base de données</w:t>
       </w:r>
       <w:r>
         <w:rPr>
@@ -9847,7 +10571,7 @@
         </w:rPr>
         <w:t xml:space="preserve">En première action, je me suis appuyé de la plateforme </w:t>
       </w:r>
-      <w:hyperlink r:id="rId10" w:history="1">
+      <w:hyperlink r:id="rId9" w:history="1">
         <w:r>
           <w:rPr>
             <w:rStyle w:val="Lienhypertexte"/>
@@ -9927,7 +10651,7 @@
                     <pic:cNvPicPr/>
                   </pic:nvPicPr>
                   <pic:blipFill>
-                    <a:blip r:embed="rId11"/>
+                    <a:blip r:embed="rId10"/>
                     <a:stretch>
                       <a:fillRect/>
                     </a:stretch>
@@ -9972,6 +10696,7 @@
           <w:sz w:val="26"/>
           <w:szCs w:val="26"/>
         </w:rPr>
+        <w:lastRenderedPageBreak/>
         <w:t>Cette dernière recevra toutes les tables qui seront créées après migration</w:t>
       </w:r>
       <w:r>
@@ -10016,6 +10741,7 @@
         </w:rPr>
         <w:t xml:space="preserve">Pour créer le lien entre mon application BiblioTIPPEE et ma base de donnée, j’ai modifié le contenu du fichier </w:t>
       </w:r>
+      <w:proofErr w:type="gramStart"/>
       <w:r>
         <w:rPr>
           <w:rFonts w:ascii="Arial" w:hAnsi="Arial" w:cs="Arial"/>
@@ -10032,6 +10758,7 @@
         </w:rPr>
         <w:t>.env</w:t>
       </w:r>
+      <w:proofErr w:type="gramEnd"/>
       <w:r>
         <w:rPr>
           <w:rFonts w:ascii="Arial" w:hAnsi="Arial" w:cs="Arial"/>
@@ -10081,7 +10808,6 @@
           <w:lang w:eastAsia="fr-FR"/>
           <w14:ligatures w14:val="none"/>
         </w:rPr>
-        <w:lastRenderedPageBreak/>
         <w:t>DATABASE_URL</w:t>
       </w:r>
       <w:r>
@@ -10230,7 +10956,6 @@
           <w:rFonts w:ascii="Arial" w:hAnsi="Arial" w:cs="Arial"/>
           <w:sz w:val="22"/>
           <w:szCs w:val="22"/>
-          <w:lang w:val="en-US"/>
         </w:rPr>
       </w:pPr>
       <w:r>
@@ -10238,27 +10963,62 @@
           <w:rFonts w:ascii="Arial" w:hAnsi="Arial" w:cs="Arial"/>
           <w:sz w:val="22"/>
           <w:szCs w:val="22"/>
-          <w:lang w:val="en-US"/>
-        </w:rPr>
-        <w:t xml:space="preserve">&gt;&gt; symfony new </w:t>
-      </w:r>
+        </w:rPr>
+        <w:t xml:space="preserve">&gt;&gt; </w:t>
+      </w:r>
+      <w:proofErr w:type="spellStart"/>
       <w:r>
         <w:rPr>
           <w:rFonts w:ascii="Arial" w:hAnsi="Arial" w:cs="Arial"/>
           <w:sz w:val="22"/>
           <w:szCs w:val="22"/>
-          <w:lang w:val="en-US"/>
-        </w:rPr>
-        <w:t>bibliotippee</w:t>
-      </w:r>
+        </w:rPr>
+        <w:t>symfony</w:t>
+      </w:r>
+      <w:proofErr w:type="spellEnd"/>
       <w:r>
         <w:rPr>
           <w:rFonts w:ascii="Arial" w:hAnsi="Arial" w:cs="Arial"/>
           <w:sz w:val="22"/>
           <w:szCs w:val="22"/>
-          <w:lang w:val="en-US"/>
-        </w:rPr>
-        <w:t xml:space="preserve"> --version=7.0 --php=8.2 --webapp </w:t>
+        </w:rPr>
+        <w:t xml:space="preserve"> new bibliotippee --version=7.0 --</w:t>
+      </w:r>
+      <w:proofErr w:type="spellStart"/>
+      <w:r>
+        <w:rPr>
+          <w:rFonts w:ascii="Arial" w:hAnsi="Arial" w:cs="Arial"/>
+          <w:sz w:val="22"/>
+          <w:szCs w:val="22"/>
+        </w:rPr>
+        <w:t>php</w:t>
+      </w:r>
+      <w:proofErr w:type="spellEnd"/>
+      <w:r>
+        <w:rPr>
+          <w:rFonts w:ascii="Arial" w:hAnsi="Arial" w:cs="Arial"/>
+          <w:sz w:val="22"/>
+          <w:szCs w:val="22"/>
+        </w:rPr>
+        <w:t>=8.2 --</w:t>
+      </w:r>
+      <w:proofErr w:type="spellStart"/>
+      <w:r>
+        <w:rPr>
+          <w:rFonts w:ascii="Arial" w:hAnsi="Arial" w:cs="Arial"/>
+          <w:sz w:val="22"/>
+          <w:szCs w:val="22"/>
+        </w:rPr>
+        <w:t>webapp</w:t>
+      </w:r>
+      <w:proofErr w:type="spellEnd"/>
+      <w:r>
+        <w:rPr>
+          <w:rFonts w:ascii="Arial" w:hAnsi="Arial" w:cs="Arial"/>
+          <w:sz w:val="22"/>
+          <w:szCs w:val="22"/>
+        </w:rPr>
+        <w:t xml:space="preserve"> </w:t>
       </w:r>
     </w:p>
     <w:p>
@@ -10318,7 +11078,7 @@
                     <pic:cNvPicPr/>
                   </pic:nvPicPr>
                   <pic:blipFill>
-                    <a:blip r:embed="rId12"/>
+                    <a:blip r:embed="rId11"/>
                     <a:stretch>
                       <a:fillRect/>
                     </a:stretch>
@@ -10395,7 +11155,25 @@
           <w:sz w:val="22"/>
           <w:szCs w:val="22"/>
         </w:rPr>
-        <w:t>&gt;&gt;  symfony server:start -d</w:t>
+        <w:t>&gt;</w:t>
+      </w:r>
+      <w:proofErr w:type="gramStart"/>
+      <w:r>
+        <w:rPr>
+          <w:rFonts w:ascii="Arial" w:hAnsi="Arial" w:cs="Arial"/>
+          <w:sz w:val="22"/>
+          <w:szCs w:val="22"/>
+        </w:rPr>
+        <w:t>&gt;  symfony</w:t>
+      </w:r>
+      <w:proofErr w:type="gramEnd"/>
+      <w:r>
+        <w:rPr>
+          <w:rFonts w:ascii="Arial" w:hAnsi="Arial" w:cs="Arial"/>
+          <w:sz w:val="22"/>
+          <w:szCs w:val="22"/>
+        </w:rPr>
+        <w:t xml:space="preserve"> server:start -d</w:t>
       </w:r>
     </w:p>
     <w:p>
@@ -10448,7 +11226,7 @@
                     <pic:cNvPicPr/>
                   </pic:nvPicPr>
                   <pic:blipFill>
-                    <a:blip r:embed="rId13"/>
+                    <a:blip r:embed="rId12"/>
                     <a:stretch>
                       <a:fillRect/>
                     </a:stretch>
@@ -10630,23 +11408,7 @@
           <w:sz w:val="22"/>
           <w:szCs w:val="22"/>
         </w:rPr>
-        <w:t>git clone :</w:t>
-      </w:r>
-      <w:r>
-        <w:rPr>
-          <w:rFonts w:ascii="Arial" w:hAnsi="Arial" w:cs="Arial"/>
-          <w:sz w:val="22"/>
-          <w:szCs w:val="22"/>
-        </w:rPr>
-        <w:t xml:space="preserve"> </w:t>
-      </w:r>
-      <w:r>
-        <w:rPr>
-          <w:rFonts w:ascii="Arial" w:hAnsi="Arial" w:cs="Arial"/>
-          <w:sz w:val="22"/>
-          <w:szCs w:val="22"/>
-        </w:rPr>
-        <w:t>https://github.com/Jery2022/bibliotippee.git</w:t>
+        <w:t>git clone : https://github.com/Jery2022/bibliotippee.git</w:t>
       </w:r>
     </w:p>
     <w:p>
@@ -10876,7 +11638,25 @@
           <w:sz w:val="22"/>
           <w:szCs w:val="22"/>
         </w:rPr>
-        <w:t>&gt;&gt; heroku git:remote -a bibliotippee</w:t>
+        <w:t xml:space="preserve">&gt;&gt; heroku </w:t>
+      </w:r>
+      <w:proofErr w:type="gramStart"/>
+      <w:r>
+        <w:rPr>
+          <w:rFonts w:ascii="Arial" w:hAnsi="Arial" w:cs="Arial"/>
+          <w:sz w:val="22"/>
+          <w:szCs w:val="22"/>
+        </w:rPr>
+        <w:t>git:remote</w:t>
+      </w:r>
+      <w:proofErr w:type="gramEnd"/>
+      <w:r>
+        <w:rPr>
+          <w:rFonts w:ascii="Arial" w:hAnsi="Arial" w:cs="Arial"/>
+          <w:sz w:val="22"/>
+          <w:szCs w:val="22"/>
+        </w:rPr>
+        <w:t xml:space="preserve"> -a bibliotippee</w:t>
       </w:r>
     </w:p>
     <w:p>
@@ -11033,7 +11813,7 @@
           <w:szCs w:val="26"/>
         </w:rPr>
       </w:pPr>
-      <w:hyperlink r:id="rId14" w:history="1">
+      <w:hyperlink r:id="rId13" w:history="1">
         <w:r>
           <w:rPr>
             <w:rStyle w:val="Lienhypertexte"/>
@@ -11986,7 +12766,25 @@
           <w:sz w:val="26"/>
           <w:szCs w:val="26"/>
         </w:rPr>
-        <w:t>Auparavant, j’ai été amené à créer toutes mes entités PHP et définir les relations entre elles. J’ai par exemple pour l’entité « User » utilisé la commande :</w:t>
+        <w:t xml:space="preserve">Auparavant, j’ai été amené à créer toutes mes entités PHP et définir les relations entre elles. J’ai par exemple pour l’entité « User » </w:t>
+      </w:r>
+      <w:proofErr w:type="gramStart"/>
+      <w:r>
+        <w:rPr>
+          <w:rFonts w:ascii="Arial" w:hAnsi="Arial" w:cs="Arial"/>
+          <w:sz w:val="26"/>
+          <w:szCs w:val="26"/>
+        </w:rPr>
+        <w:t>utilisé</w:t>
+      </w:r>
+      <w:proofErr w:type="gramEnd"/>
+      <w:r>
+        <w:rPr>
+          <w:rFonts w:ascii="Arial" w:hAnsi="Arial" w:cs="Arial"/>
+          <w:sz w:val="26"/>
+          <w:szCs w:val="26"/>
+        </w:rPr>
+        <w:t xml:space="preserve"> la commande :</w:t>
       </w:r>
     </w:p>
     <w:p>
@@ -12012,7 +12810,25 @@
           <w:sz w:val="22"/>
           <w:szCs w:val="22"/>
         </w:rPr>
-        <w:t>&gt;&gt; symfony console make:entity User</w:t>
+        <w:t xml:space="preserve">&gt;&gt; symfony console </w:t>
+      </w:r>
+      <w:proofErr w:type="gramStart"/>
+      <w:r>
+        <w:rPr>
+          <w:rFonts w:ascii="Arial" w:hAnsi="Arial" w:cs="Arial"/>
+          <w:sz w:val="22"/>
+          <w:szCs w:val="22"/>
+        </w:rPr>
+        <w:t>make:entity</w:t>
+      </w:r>
+      <w:proofErr w:type="gramEnd"/>
+      <w:r>
+        <w:rPr>
+          <w:rFonts w:ascii="Arial" w:hAnsi="Arial" w:cs="Arial"/>
+          <w:sz w:val="22"/>
+          <w:szCs w:val="22"/>
+        </w:rPr>
+        <w:t xml:space="preserve"> User</w:t>
       </w:r>
     </w:p>
     <w:p>
@@ -12253,8 +13069,18 @@
           <w:sz w:val="22"/>
           <w:szCs w:val="22"/>
         </w:rPr>
-        <w:t>&gt;&gt; symfony console make:migration</w:t>
-      </w:r>
+        <w:t xml:space="preserve">&gt;&gt; symfony console </w:t>
+      </w:r>
+      <w:proofErr w:type="gramStart"/>
+      <w:r>
+        <w:rPr>
+          <w:rFonts w:ascii="Arial" w:hAnsi="Arial" w:cs="Arial"/>
+          <w:sz w:val="22"/>
+          <w:szCs w:val="22"/>
+        </w:rPr>
+        <w:t>make:migration</w:t>
+      </w:r>
+      <w:proofErr w:type="gramEnd"/>
     </w:p>
     <w:p>
       <w:pPr>
@@ -12390,7 +13216,25 @@
           <w:sz w:val="22"/>
           <w:szCs w:val="22"/>
         </w:rPr>
-        <w:t>&gt;&gt; symfony console doctrine:migrations:migrate</w:t>
+        <w:t xml:space="preserve">&gt;&gt; symfony console </w:t>
+      </w:r>
+      <w:proofErr w:type="gramStart"/>
+      <w:r>
+        <w:rPr>
+          <w:rFonts w:ascii="Arial" w:hAnsi="Arial" w:cs="Arial"/>
+          <w:sz w:val="22"/>
+          <w:szCs w:val="22"/>
+        </w:rPr>
+        <w:t>doctrine:migrations</w:t>
+      </w:r>
+      <w:proofErr w:type="gramEnd"/>
+      <w:r>
+        <w:rPr>
+          <w:rFonts w:ascii="Arial" w:hAnsi="Arial" w:cs="Arial"/>
+          <w:sz w:val="22"/>
+          <w:szCs w:val="22"/>
+        </w:rPr>
+        <w:t>:migrate</w:t>
       </w:r>
     </w:p>
     <w:p>
@@ -12434,7 +13278,7 @@
                     <pic:cNvPicPr/>
                   </pic:nvPicPr>
                   <pic:blipFill>
-                    <a:blip r:embed="rId15"/>
+                    <a:blip r:embed="rId14"/>
                     <a:stretch>
                       <a:fillRect/>
                     </a:stretch>
@@ -12544,15 +13388,7 @@
           <w:sz w:val="22"/>
           <w:szCs w:val="22"/>
         </w:rPr>
-        <w:t xml:space="preserve">&gt;&gt; </w:t>
-      </w:r>
-      <w:r>
-        <w:rPr>
-          <w:rFonts w:ascii="Arial" w:hAnsi="Arial" w:cs="Arial"/>
-          <w:sz w:val="22"/>
-          <w:szCs w:val="22"/>
-        </w:rPr>
-        <w:t xml:space="preserve">composer </w:t>
+        <w:t xml:space="preserve">&gt;&gt; composer </w:t>
       </w:r>
       <w:proofErr w:type="spellStart"/>
       <w:r>
@@ -12654,13 +13490,23 @@
         <w:t xml:space="preserve"> bin/console </w:t>
       </w:r>
       <w:proofErr w:type="spellStart"/>
+      <w:proofErr w:type="gramStart"/>
       <w:r>
         <w:rPr>
           <w:rFonts w:ascii="Arial" w:hAnsi="Arial" w:cs="Arial"/>
           <w:sz w:val="22"/>
           <w:szCs w:val="22"/>
         </w:rPr>
-        <w:t>doctrine:fixtures:load</w:t>
+        <w:t>doctrine:fixtures</w:t>
+      </w:r>
+      <w:proofErr w:type="gramEnd"/>
+      <w:r>
+        <w:rPr>
+          <w:rFonts w:ascii="Arial" w:hAnsi="Arial" w:cs="Arial"/>
+          <w:sz w:val="22"/>
+          <w:szCs w:val="22"/>
+        </w:rPr>
+        <w:t>:load</w:t>
       </w:r>
       <w:proofErr w:type="spellEnd"/>
     </w:p>
@@ -13025,7 +13871,25 @@
           <w:sz w:val="22"/>
           <w:szCs w:val="22"/>
         </w:rPr>
-        <w:t xml:space="preserve">&gt;&gt; symfony console make:controller </w:t>
+        <w:t xml:space="preserve">&gt;&gt; symfony console </w:t>
+      </w:r>
+      <w:proofErr w:type="gramStart"/>
+      <w:r>
+        <w:rPr>
+          <w:rFonts w:ascii="Arial" w:hAnsi="Arial" w:cs="Arial"/>
+          <w:sz w:val="22"/>
+          <w:szCs w:val="22"/>
+        </w:rPr>
+        <w:t>make:controller</w:t>
+      </w:r>
+      <w:proofErr w:type="gramEnd"/>
+      <w:r>
+        <w:rPr>
+          <w:rFonts w:ascii="Arial" w:hAnsi="Arial" w:cs="Arial"/>
+          <w:sz w:val="22"/>
+          <w:szCs w:val="22"/>
+        </w:rPr>
+        <w:t xml:space="preserve"> </w:t>
       </w:r>
       <w:r>
         <w:rPr>
@@ -13160,6 +14024,7 @@
           <w:rFonts w:ascii="Arial" w:hAnsi="Arial" w:cs="Arial"/>
           <w:sz w:val="22"/>
           <w:szCs w:val="22"/>
+          <w:lang w:val="en-US"/>
         </w:rPr>
       </w:pPr>
       <w:r>
@@ -13167,8 +14032,49 @@
           <w:rFonts w:ascii="Arial" w:hAnsi="Arial" w:cs="Arial"/>
           <w:sz w:val="22"/>
           <w:szCs w:val="22"/>
-        </w:rPr>
-        <w:t>&gt;&gt; symfony composer req "easycorp/easyadmin-bundle:4.x-dev"</w:t>
+          <w:lang w:val="en-US"/>
+        </w:rPr>
+        <w:t xml:space="preserve">&gt;&gt; </w:t>
+      </w:r>
+      <w:proofErr w:type="spellStart"/>
+      <w:r>
+        <w:rPr>
+          <w:rFonts w:ascii="Arial" w:hAnsi="Arial" w:cs="Arial"/>
+          <w:sz w:val="22"/>
+          <w:szCs w:val="22"/>
+          <w:lang w:val="en-US"/>
+        </w:rPr>
+        <w:t>symfony</w:t>
+      </w:r>
+      <w:proofErr w:type="spellEnd"/>
+      <w:r>
+        <w:rPr>
+          <w:rFonts w:ascii="Arial" w:hAnsi="Arial" w:cs="Arial"/>
+          <w:sz w:val="22"/>
+          <w:szCs w:val="22"/>
+          <w:lang w:val="en-US"/>
+        </w:rPr>
+        <w:t xml:space="preserve"> composer req "</w:t>
+      </w:r>
+      <w:proofErr w:type="spellStart"/>
+      <w:r>
+        <w:rPr>
+          <w:rFonts w:ascii="Arial" w:hAnsi="Arial" w:cs="Arial"/>
+          <w:sz w:val="22"/>
+          <w:szCs w:val="22"/>
+          <w:lang w:val="en-US"/>
+        </w:rPr>
+        <w:t>easycorp</w:t>
+      </w:r>
+      <w:proofErr w:type="spellEnd"/>
+      <w:r>
+        <w:rPr>
+          <w:rFonts w:ascii="Arial" w:hAnsi="Arial" w:cs="Arial"/>
+          <w:sz w:val="22"/>
+          <w:szCs w:val="22"/>
+          <w:lang w:val="en-US"/>
+        </w:rPr>
+        <w:t>/easyadmin-bundle:4.x-dev"</w:t>
       </w:r>
     </w:p>
     <w:p>
@@ -13271,7 +14177,25 @@
           <w:sz w:val="22"/>
           <w:szCs w:val="22"/>
         </w:rPr>
-        <w:t>&gt;&gt; symfony console make:admin:dashboard</w:t>
+        <w:t xml:space="preserve">&gt;&gt; symfony console </w:t>
+      </w:r>
+      <w:proofErr w:type="gramStart"/>
+      <w:r>
+        <w:rPr>
+          <w:rFonts w:ascii="Arial" w:hAnsi="Arial" w:cs="Arial"/>
+          <w:sz w:val="22"/>
+          <w:szCs w:val="22"/>
+        </w:rPr>
+        <w:t>make:admin</w:t>
+      </w:r>
+      <w:proofErr w:type="gramEnd"/>
+      <w:r>
+        <w:rPr>
+          <w:rFonts w:ascii="Arial" w:hAnsi="Arial" w:cs="Arial"/>
+          <w:sz w:val="22"/>
+          <w:szCs w:val="22"/>
+        </w:rPr>
+        <w:t>:dashboard</w:t>
       </w:r>
     </w:p>
     <w:p>
@@ -13364,7 +14288,25 @@
           <w:sz w:val="22"/>
           <w:szCs w:val="22"/>
         </w:rPr>
-        <w:t>&gt;&gt; symfony console make:admin:crud</w:t>
+        <w:t xml:space="preserve">&gt;&gt; symfony console </w:t>
+      </w:r>
+      <w:proofErr w:type="gramStart"/>
+      <w:r>
+        <w:rPr>
+          <w:rFonts w:ascii="Arial" w:hAnsi="Arial" w:cs="Arial"/>
+          <w:sz w:val="22"/>
+          <w:szCs w:val="22"/>
+        </w:rPr>
+        <w:t>make:admin</w:t>
+      </w:r>
+      <w:proofErr w:type="gramEnd"/>
+      <w:r>
+        <w:rPr>
+          <w:rFonts w:ascii="Arial" w:hAnsi="Arial" w:cs="Arial"/>
+          <w:sz w:val="22"/>
+          <w:szCs w:val="22"/>
+        </w:rPr>
+        <w:t>:crud</w:t>
       </w:r>
     </w:p>
     <w:p>
@@ -13461,7 +14403,7 @@
                     <pic:cNvPicPr/>
                   </pic:nvPicPr>
                   <pic:blipFill>
-                    <a:blip r:embed="rId16"/>
+                    <a:blip r:embed="rId15"/>
                     <a:stretch>
                       <a:fillRect/>
                     </a:stretch>
@@ -13737,16 +14679,6 @@
     </w:p>
     <w:p>
       <w:pPr>
-        <w:jc w:val="both"/>
-        <w:rPr>
-          <w:rFonts w:ascii="Arial" w:hAnsi="Arial" w:cs="Arial"/>
-          <w:sz w:val="26"/>
-          <w:szCs w:val="26"/>
-        </w:rPr>
-      </w:pPr>
-    </w:p>
-    <w:p>
-      <w:pPr>
         <w:pStyle w:val="Paragraphedeliste"/>
         <w:numPr>
           <w:ilvl w:val="0"/>
@@ -14082,21 +15014,31 @@
         <w:t xml:space="preserve"> console </w:t>
       </w:r>
       <w:proofErr w:type="spellStart"/>
+      <w:proofErr w:type="gramStart"/>
       <w:r>
         <w:rPr>
           <w:rFonts w:ascii="Arial" w:hAnsi="Arial" w:cs="Arial"/>
           <w:sz w:val="22"/>
           <w:szCs w:val="22"/>
         </w:rPr>
-        <w:t>make:user</w:t>
-      </w:r>
-      <w:proofErr w:type="spellEnd"/>
+        <w:t>make:</w:t>
+      </w:r>
+      <w:proofErr w:type="gramEnd"/>
       <w:r>
         <w:rPr>
           <w:rFonts w:ascii="Arial" w:hAnsi="Arial" w:cs="Arial"/>
           <w:sz w:val="22"/>
           <w:szCs w:val="22"/>
         </w:rPr>
+        <w:t>user</w:t>
+      </w:r>
+      <w:proofErr w:type="spellEnd"/>
+      <w:r>
+        <w:rPr>
+          <w:rFonts w:ascii="Arial" w:hAnsi="Arial" w:cs="Arial"/>
+          <w:sz w:val="22"/>
+          <w:szCs w:val="22"/>
+        </w:rPr>
         <w:t xml:space="preserve"> Admin</w:t>
       </w:r>
     </w:p>
@@ -14207,6 +15149,7 @@
         <w:t xml:space="preserve"> </w:t>
       </w:r>
       <w:proofErr w:type="spellStart"/>
+      <w:proofErr w:type="gramStart"/>
       <w:r>
         <w:rPr>
           <w:rFonts w:ascii="Arial" w:hAnsi="Arial" w:cs="Arial"/>
@@ -14216,6 +15159,7 @@
         <w:t>secutity.yaml</w:t>
       </w:r>
       <w:proofErr w:type="spellEnd"/>
+      <w:proofErr w:type="gramEnd"/>
       <w:r>
         <w:rPr>
           <w:rFonts w:ascii="Arial" w:hAnsi="Arial" w:cs="Arial"/>
@@ -14240,7 +15184,6 @@
           <w:sz w:val="26"/>
           <w:szCs w:val="26"/>
         </w:rPr>
-        <w:lastRenderedPageBreak/>
         <w:t>Puis, avec la commande ci-après, j’ai généré</w:t>
       </w:r>
       <w:r>
@@ -14275,6 +15218,7 @@
           <w:sz w:val="22"/>
           <w:szCs w:val="22"/>
         </w:rPr>
+        <w:lastRenderedPageBreak/>
         <w:t xml:space="preserve">&gt;&gt; </w:t>
       </w:r>
       <w:proofErr w:type="spellStart"/>
@@ -14296,13 +15240,23 @@
         <w:t xml:space="preserve"> console </w:t>
       </w:r>
       <w:proofErr w:type="spellStart"/>
+      <w:proofErr w:type="gramStart"/>
       <w:r>
         <w:rPr>
           <w:rFonts w:ascii="Arial" w:hAnsi="Arial" w:cs="Arial"/>
           <w:sz w:val="22"/>
           <w:szCs w:val="22"/>
         </w:rPr>
-        <w:t>security:hash-password</w:t>
+        <w:t>security:hash</w:t>
+      </w:r>
+      <w:proofErr w:type="gramEnd"/>
+      <w:r>
+        <w:rPr>
+          <w:rFonts w:ascii="Arial" w:hAnsi="Arial" w:cs="Arial"/>
+          <w:sz w:val="22"/>
+          <w:szCs w:val="22"/>
+        </w:rPr>
+        <w:t>-password</w:t>
       </w:r>
       <w:proofErr w:type="spellEnd"/>
     </w:p>
@@ -14330,7 +15284,25 @@
           <w:sz w:val="26"/>
           <w:szCs w:val="26"/>
         </w:rPr>
-        <w:t xml:space="preserve"> l’authentification par mot de passe et email conformément à ma maquette validée par mon client. Ci-après l’écran de connexion par formulaire d’authentification (pas encore aligné à la charte et design du maquettiste).</w:t>
+        <w:t xml:space="preserve"> l’authentification par mot de passe et </w:t>
+      </w:r>
+      <w:proofErr w:type="gramStart"/>
+      <w:r>
+        <w:rPr>
+          <w:rFonts w:ascii="Arial" w:hAnsi="Arial" w:cs="Arial"/>
+          <w:sz w:val="26"/>
+          <w:szCs w:val="26"/>
+        </w:rPr>
+        <w:t>email</w:t>
+      </w:r>
+      <w:proofErr w:type="gramEnd"/>
+      <w:r>
+        <w:rPr>
+          <w:rFonts w:ascii="Arial" w:hAnsi="Arial" w:cs="Arial"/>
+          <w:sz w:val="26"/>
+          <w:szCs w:val="26"/>
+        </w:rPr>
+        <w:t xml:space="preserve"> conformément à ma maquette validée par mon client. Ci-après l’écran de connexion par formulaire d’authentification (pas encore aligné à la charte et design du maquettiste).</w:t>
       </w:r>
     </w:p>
     <w:p>
@@ -14365,7 +15337,7 @@
                     <pic:cNvPicPr/>
                   </pic:nvPicPr>
                   <pic:blipFill>
-                    <a:blip r:embed="rId17"/>
+                    <a:blip r:embed="rId16"/>
                     <a:stretch>
                       <a:fillRect/>
                     </a:stretch>
@@ -14398,16 +15370,6 @@
     </w:p>
     <w:p>
       <w:pPr>
-        <w:jc w:val="both"/>
-        <w:rPr>
-          <w:rFonts w:ascii="Arial" w:hAnsi="Arial" w:cs="Arial"/>
-          <w:sz w:val="26"/>
-          <w:szCs w:val="26"/>
-        </w:rPr>
-      </w:pPr>
-    </w:p>
-    <w:p>
-      <w:pPr>
         <w:pStyle w:val="studi2"/>
         <w:numPr>
           <w:ilvl w:val="1"/>
@@ -14419,7 +15381,7 @@
           <w:szCs w:val="26"/>
         </w:rPr>
       </w:pPr>
-      <w:bookmarkStart w:id="13" w:name="_Toc165316224"/>
+      <w:bookmarkStart w:id="14" w:name="_Toc165369899"/>
       <w:r>
         <w:rPr>
           <w:rFonts w:ascii="Arial" w:hAnsi="Arial" w:cs="Arial"/>
@@ -14428,7 +15390,7 @@
         </w:rPr>
         <w:t>Développement de la partie front-end</w:t>
       </w:r>
-      <w:bookmarkEnd w:id="13"/>
+      <w:bookmarkEnd w:id="14"/>
     </w:p>
     <w:p>
       <w:pPr>
@@ -14626,13 +15588,23 @@
           <w:szCs w:val="26"/>
         </w:rPr>
       </w:pPr>
-      <w:r>
-        <w:rPr>
-          <w:rFonts w:ascii="Arial" w:hAnsi="Arial" w:cs="Arial"/>
-          <w:sz w:val="26"/>
-          <w:szCs w:val="26"/>
-        </w:rPr>
-        <w:t>src/ : Ce dossier contiendra tous les fichiers sources de l'application.</w:t>
+      <w:proofErr w:type="gramStart"/>
+      <w:r>
+        <w:rPr>
+          <w:rFonts w:ascii="Arial" w:hAnsi="Arial" w:cs="Arial"/>
+          <w:sz w:val="26"/>
+          <w:szCs w:val="26"/>
+        </w:rPr>
+        <w:t>src</w:t>
+      </w:r>
+      <w:proofErr w:type="gramEnd"/>
+      <w:r>
+        <w:rPr>
+          <w:rFonts w:ascii="Arial" w:hAnsi="Arial" w:cs="Arial"/>
+          <w:sz w:val="26"/>
+          <w:szCs w:val="26"/>
+        </w:rPr>
+        <w:t>/ : Ce dossier contiendra tous les fichiers sources de l'application.</w:t>
       </w:r>
     </w:p>
     <w:p>
@@ -14648,14 +15620,33 @@
           <w:szCs w:val="26"/>
         </w:rPr>
       </w:pPr>
-      <w:r>
-        <w:rPr>
-          <w:rFonts w:ascii="Arial" w:hAnsi="Arial" w:cs="Arial"/>
-          <w:sz w:val="26"/>
-          <w:szCs w:val="26"/>
-        </w:rPr>
-        <w:t>assets/ : Ce dossier contiendra les ressources statiques telles que les images, les polices, etc.</w:t>
-      </w:r>
+      <w:proofErr w:type="gramStart"/>
+      <w:r>
+        <w:rPr>
+          <w:rFonts w:ascii="Arial" w:hAnsi="Arial" w:cs="Arial"/>
+          <w:sz w:val="26"/>
+          <w:szCs w:val="26"/>
+        </w:rPr>
+        <w:t>assets</w:t>
+      </w:r>
+      <w:proofErr w:type="gramEnd"/>
+      <w:r>
+        <w:rPr>
+          <w:rFonts w:ascii="Arial" w:hAnsi="Arial" w:cs="Arial"/>
+          <w:sz w:val="26"/>
+          <w:szCs w:val="26"/>
+        </w:rPr>
+        <w:t>/ : Ce dossier contiendra les ressources statiques telles que les images, les polices, etc.</w:t>
+      </w:r>
+    </w:p>
+    <w:p>
+      <w:pPr>
+        <w:rPr>
+          <w:rFonts w:ascii="Arial" w:hAnsi="Arial" w:cs="Arial"/>
+          <w:sz w:val="26"/>
+          <w:szCs w:val="26"/>
+        </w:rPr>
+      </w:pPr>
     </w:p>
     <w:p>
       <w:pPr>
@@ -14696,6 +15687,7 @@
           <w:szCs w:val="26"/>
           <w:u w:val="single"/>
         </w:rPr>
+        <w:lastRenderedPageBreak/>
         <w:t>La navigation au sein de l’application</w:t>
       </w:r>
     </w:p>
@@ -15080,7 +16072,7 @@
           <w:u w:val="single"/>
         </w:rPr>
       </w:pPr>
-      <w:bookmarkStart w:id="14" w:name="_Toc165316225"/>
+      <w:bookmarkStart w:id="15" w:name="_Toc165369900"/>
       <w:r>
         <w:rPr>
           <w:rFonts w:ascii="Arial" w:hAnsi="Arial" w:cs="Arial"/>
@@ -15103,7 +16095,7 @@
         </w:rPr>
         <w:t xml:space="preserve"> significatives</w:t>
       </w:r>
-      <w:bookmarkEnd w:id="14"/>
+      <w:bookmarkEnd w:id="15"/>
       <w:r>
         <w:rPr>
           <w:rFonts w:ascii="Arial" w:hAnsi="Arial" w:cs="Arial"/>
@@ -15129,7 +16121,7 @@
           <w:szCs w:val="26"/>
         </w:rPr>
       </w:pPr>
-      <w:bookmarkStart w:id="15" w:name="_Toc165316226"/>
+      <w:bookmarkStart w:id="16" w:name="_Toc165369901"/>
       <w:r>
         <w:rPr>
           <w:rFonts w:ascii="Arial" w:hAnsi="Arial" w:cs="Arial"/>
@@ -15138,7 +16130,7 @@
         </w:rPr>
         <w:t>L’authentification</w:t>
       </w:r>
-      <w:bookmarkEnd w:id="15"/>
+      <w:bookmarkEnd w:id="16"/>
     </w:p>
     <w:p>
       <w:pPr>
@@ -15179,7 +16171,7 @@
           <w:szCs w:val="26"/>
         </w:rPr>
       </w:pPr>
-      <w:bookmarkStart w:id="16" w:name="_Toc165316227"/>
+      <w:bookmarkStart w:id="17" w:name="_Toc165369902"/>
       <w:r>
         <w:rPr>
           <w:rFonts w:ascii="Arial" w:hAnsi="Arial" w:cs="Arial"/>
@@ -15188,7 +16180,7 @@
         </w:rPr>
         <w:t>Le changement de mot de passe ou mot de passe oublié</w:t>
       </w:r>
-      <w:bookmarkEnd w:id="16"/>
+      <w:bookmarkEnd w:id="17"/>
     </w:p>
     <w:p>
       <w:pPr>
@@ -15229,6 +16221,7 @@
           <w:szCs w:val="26"/>
         </w:rPr>
       </w:pPr>
+      <w:bookmarkStart w:id="18" w:name="_Toc165369903"/>
       <w:r>
         <w:rPr>
           <w:rFonts w:ascii="Arial" w:hAnsi="Arial" w:cs="Arial"/>
@@ -15237,6 +16230,7 @@
         </w:rPr>
         <w:t>L’affichage et la visualisation des PDF</w:t>
       </w:r>
+      <w:bookmarkEnd w:id="18"/>
     </w:p>
     <w:p>
       <w:pPr>
@@ -15293,7 +16287,7 @@
           <w:u w:val="single"/>
         </w:rPr>
       </w:pPr>
-      <w:bookmarkStart w:id="17" w:name="_Toc165316228"/>
+      <w:bookmarkStart w:id="19" w:name="_Toc165369904"/>
       <w:r>
         <w:rPr>
           <w:rFonts w:ascii="Arial" w:hAnsi="Arial" w:cs="Arial"/>
@@ -15306,7 +16300,7 @@
         <w:lastRenderedPageBreak/>
         <w:t>Conclusion</w:t>
       </w:r>
-      <w:bookmarkEnd w:id="17"/>
+      <w:bookmarkEnd w:id="19"/>
     </w:p>
     <w:p>
       <w:pPr>
@@ -15561,6 +16555,7 @@
     </w:p>
     <w:p>
       <w:pPr>
+        <w:pStyle w:val="Titre1"/>
         <w:jc w:val="center"/>
         <w:rPr>
           <w:rFonts w:ascii="Arial" w:hAnsi="Arial" w:cs="Arial"/>
@@ -15568,8 +16563,10 @@
           <w:bCs/>
           <w:sz w:val="72"/>
           <w:szCs w:val="72"/>
-        </w:rPr>
-      </w:pPr>
+          <w:u w:val="single"/>
+        </w:rPr>
+      </w:pPr>
+      <w:bookmarkStart w:id="20" w:name="_Toc165369905"/>
       <w:r>
         <w:rPr>
           <w:rFonts w:ascii="Arial" w:hAnsi="Arial" w:cs="Arial"/>
@@ -15577,9 +16574,11 @@
           <w:bCs/>
           <w:sz w:val="72"/>
           <w:szCs w:val="72"/>
+          <w:u w:val="single"/>
         </w:rPr>
         <w:t>ANNEXES</w:t>
       </w:r>
+      <w:bookmarkEnd w:id="20"/>
     </w:p>
     <w:p>
       <w:pPr>
@@ -15616,22 +16615,26 @@
     </w:p>
     <w:p>
       <w:pPr>
+        <w:pStyle w:val="Titre1"/>
         <w:jc w:val="center"/>
         <w:rPr>
           <w:rFonts w:ascii="Arial" w:hAnsi="Arial" w:cs="Arial"/>
           <w:b/>
           <w:bCs/>
-          <w:sz w:val="26"/>
-          <w:szCs w:val="26"/>
-        </w:rPr>
-      </w:pPr>
+          <w:sz w:val="28"/>
+          <w:szCs w:val="28"/>
+          <w:u w:val="single"/>
+        </w:rPr>
+      </w:pPr>
+      <w:bookmarkStart w:id="21" w:name="_Toc165369906"/>
       <w:r>
         <w:rPr>
           <w:rFonts w:ascii="Arial" w:hAnsi="Arial" w:cs="Arial"/>
           <w:b/>
           <w:bCs/>
-          <w:sz w:val="26"/>
-          <w:szCs w:val="26"/>
+          <w:sz w:val="28"/>
+          <w:szCs w:val="28"/>
+          <w:u w:val="single"/>
         </w:rPr>
         <w:lastRenderedPageBreak/>
         <w:t xml:space="preserve">ANNEXE </w:t>
@@ -15641,52 +16644,35 @@
           <w:rFonts w:ascii="Arial" w:hAnsi="Arial" w:cs="Arial"/>
           <w:b/>
           <w:bCs/>
-          <w:sz w:val="26"/>
-          <w:szCs w:val="26"/>
-        </w:rPr>
-        <w:t xml:space="preserve">1 : Gestion de projet </w:t>
-      </w:r>
-      <w:r>
-        <w:rPr>
-          <w:rFonts w:ascii="Arial" w:hAnsi="Arial" w:cs="Arial"/>
-          <w:b/>
-          <w:bCs/>
-          <w:sz w:val="26"/>
-          <w:szCs w:val="26"/>
-        </w:rPr>
-        <w:t xml:space="preserve">– Mon </w:t>
-      </w:r>
-      <w:r>
-        <w:rPr>
-          <w:rFonts w:ascii="Arial" w:hAnsi="Arial" w:cs="Arial"/>
-          <w:b/>
-          <w:bCs/>
-          <w:sz w:val="26"/>
-          <w:szCs w:val="26"/>
-        </w:rPr>
-        <w:t>TRELLO</w:t>
-      </w:r>
-    </w:p>
-    <w:p>
-      <w:pPr>
-        <w:rPr>
-          <w:rFonts w:ascii="Arial" w:hAnsi="Arial" w:cs="Arial"/>
-          <w:sz w:val="26"/>
-          <w:szCs w:val="26"/>
-        </w:rPr>
-      </w:pPr>
-    </w:p>
-    <w:p>
-      <w:pPr>
-        <w:rPr>
-          <w:rFonts w:ascii="Arial" w:hAnsi="Arial" w:cs="Arial"/>
-          <w:sz w:val="26"/>
-          <w:szCs w:val="26"/>
-        </w:rPr>
-      </w:pPr>
-      <w:r>
-        <w:rPr>
-          <w:rFonts w:ascii="Arial" w:hAnsi="Arial" w:cs="Arial"/>
+          <w:sz w:val="28"/>
+          <w:szCs w:val="28"/>
+          <w:u w:val="single"/>
+        </w:rPr>
+        <w:t>1 : Gestion de projet – Mon TRELLO</w:t>
+      </w:r>
+      <w:bookmarkEnd w:id="21"/>
+    </w:p>
+    <w:p>
+      <w:pPr>
+        <w:rPr>
+          <w:rFonts w:ascii="Arial" w:hAnsi="Arial" w:cs="Arial"/>
+          <w:sz w:val="26"/>
+          <w:szCs w:val="26"/>
+        </w:rPr>
+      </w:pPr>
+    </w:p>
+    <w:p>
+      <w:pPr>
+        <w:rPr>
+          <w:rFonts w:ascii="Arial" w:hAnsi="Arial" w:cs="Arial"/>
+          <w:sz w:val="26"/>
+          <w:szCs w:val="26"/>
+        </w:rPr>
+      </w:pPr>
+      <w:r>
+        <w:rPr>
+          <w:rFonts w:ascii="Arial" w:hAnsi="Arial" w:cs="Arial"/>
+          <w:noProof/>
           <w:sz w:val="26"/>
           <w:szCs w:val="26"/>
         </w:rPr>
@@ -15706,7 +16692,7 @@
                     <pic:cNvPicPr/>
                   </pic:nvPicPr>
                   <pic:blipFill>
-                    <a:blip r:embed="rId18"/>
+                    <a:blip r:embed="rId17"/>
                     <a:stretch>
                       <a:fillRect/>
                     </a:stretch>
@@ -15738,6 +16724,7 @@
       <w:r>
         <w:rPr>
           <w:rFonts w:ascii="Arial" w:hAnsi="Arial" w:cs="Arial"/>
+          <w:noProof/>
           <w:sz w:val="26"/>
           <w:szCs w:val="26"/>
         </w:rPr>
@@ -15757,7 +16744,7 @@
                     <pic:cNvPicPr/>
                   </pic:nvPicPr>
                   <pic:blipFill>
-                    <a:blip r:embed="rId19"/>
+                    <a:blip r:embed="rId18"/>
                     <a:stretch>
                       <a:fillRect/>
                     </a:stretch>
@@ -15795,22 +16782,156 @@
     </w:p>
     <w:p>
       <w:pPr>
+        <w:pStyle w:val="Titre1"/>
         <w:jc w:val="center"/>
         <w:rPr>
           <w:rFonts w:ascii="Arial" w:hAnsi="Arial" w:cs="Arial"/>
           <w:b/>
           <w:bCs/>
-          <w:sz w:val="26"/>
-          <w:szCs w:val="26"/>
-        </w:rPr>
-      </w:pPr>
+          <w:sz w:val="28"/>
+          <w:szCs w:val="28"/>
+          <w:u w:val="single"/>
+        </w:rPr>
+      </w:pPr>
+      <w:bookmarkStart w:id="22" w:name="_Toc165369907"/>
       <w:r>
         <w:rPr>
           <w:rFonts w:ascii="Arial" w:hAnsi="Arial" w:cs="Arial"/>
           <w:b/>
           <w:bCs/>
-          <w:sz w:val="26"/>
-          <w:szCs w:val="26"/>
+          <w:sz w:val="28"/>
+          <w:szCs w:val="28"/>
+          <w:u w:val="single"/>
+        </w:rPr>
+        <w:lastRenderedPageBreak/>
+        <w:t xml:space="preserve">ANNEXE 2 : </w:t>
+      </w:r>
+      <w:r>
+        <w:rPr>
+          <w:rFonts w:ascii="Arial" w:hAnsi="Arial" w:cs="Arial"/>
+          <w:b/>
+          <w:bCs/>
+          <w:sz w:val="28"/>
+          <w:szCs w:val="28"/>
+          <w:u w:val="single"/>
+        </w:rPr>
+        <w:t xml:space="preserve">Diagramme des </w:t>
+      </w:r>
+      <w:r>
+        <w:rPr>
+          <w:rFonts w:ascii="Arial" w:hAnsi="Arial" w:cs="Arial"/>
+          <w:b/>
+          <w:bCs/>
+          <w:sz w:val="28"/>
+          <w:szCs w:val="28"/>
+          <w:u w:val="single"/>
+        </w:rPr>
+        <w:t>Cas d’utilisation</w:t>
+      </w:r>
+      <w:bookmarkEnd w:id="22"/>
+    </w:p>
+    <w:p>
+      <w:pPr>
+        <w:rPr>
+          <w:rFonts w:ascii="Arial" w:hAnsi="Arial" w:cs="Arial"/>
+          <w:sz w:val="26"/>
+          <w:szCs w:val="26"/>
+        </w:rPr>
+      </w:pPr>
+    </w:p>
+    <w:p>
+      <w:pPr>
+        <w:jc w:val="center"/>
+        <w:rPr>
+          <w:rFonts w:ascii="Arial" w:hAnsi="Arial" w:cs="Arial"/>
+          <w:sz w:val="26"/>
+          <w:szCs w:val="26"/>
+        </w:rPr>
+      </w:pPr>
+    </w:p>
+    <w:p>
+      <w:pPr>
+        <w:rPr>
+          <w:rFonts w:ascii="Arial" w:hAnsi="Arial" w:cs="Arial"/>
+          <w:sz w:val="26"/>
+          <w:szCs w:val="26"/>
+        </w:rPr>
+      </w:pPr>
+    </w:p>
+    <w:p>
+      <w:pPr>
+        <w:rPr>
+          <w:rFonts w:ascii="Arial" w:hAnsi="Arial" w:cs="Arial"/>
+          <w:sz w:val="26"/>
+          <w:szCs w:val="26"/>
+        </w:rPr>
+      </w:pPr>
+      <w:r>
+        <w:rPr>
+          <w:rFonts w:ascii="Arial" w:hAnsi="Arial" w:cs="Arial"/>
+          <w:sz w:val="26"/>
+          <w:szCs w:val="26"/>
+        </w:rPr>
+        <w:br w:type="page"/>
+      </w:r>
+    </w:p>
+    <w:p>
+      <w:pPr>
+        <w:rPr>
+          <w:rFonts w:ascii="Arial" w:hAnsi="Arial" w:cs="Arial"/>
+          <w:sz w:val="26"/>
+          <w:szCs w:val="26"/>
+        </w:rPr>
+      </w:pPr>
+    </w:p>
+    <w:p>
+      <w:pPr>
+        <w:rPr>
+          <w:rFonts w:ascii="Arial" w:hAnsi="Arial" w:cs="Arial"/>
+          <w:sz w:val="26"/>
+          <w:szCs w:val="26"/>
+        </w:rPr>
+      </w:pPr>
+    </w:p>
+    <w:p>
+      <w:pPr>
+        <w:rPr>
+          <w:rFonts w:ascii="Arial" w:hAnsi="Arial" w:cs="Arial"/>
+          <w:sz w:val="26"/>
+          <w:szCs w:val="26"/>
+        </w:rPr>
+      </w:pPr>
+      <w:r>
+        <w:rPr>
+          <w:rFonts w:ascii="Arial" w:hAnsi="Arial" w:cs="Arial"/>
+          <w:sz w:val="26"/>
+          <w:szCs w:val="26"/>
+        </w:rPr>
+        <w:br w:type="page"/>
+      </w:r>
+    </w:p>
+    <w:p>
+      <w:pPr>
+        <w:pStyle w:val="Titre1"/>
+        <w:jc w:val="center"/>
+        <w:rPr>
+          <w:rFonts w:ascii="Arial" w:hAnsi="Arial" w:cs="Arial"/>
+          <w:b/>
+          <w:bCs/>
+          <w:sz w:val="28"/>
+          <w:szCs w:val="28"/>
+          <w:u w:val="single"/>
+        </w:rPr>
+      </w:pPr>
+      <w:bookmarkStart w:id="23" w:name="_Toc165369908"/>
+      <w:r>
+        <w:rPr>
+          <w:rFonts w:ascii="Arial" w:hAnsi="Arial" w:cs="Arial"/>
+          <w:b/>
+          <w:bCs/>
+          <w:sz w:val="28"/>
+          <w:szCs w:val="28"/>
+          <w:u w:val="single"/>
         </w:rPr>
         <w:lastRenderedPageBreak/>
         <w:t xml:space="preserve">ANNEXE </w:t>
@@ -15820,18 +16941,20 @@
           <w:rFonts w:ascii="Arial" w:hAnsi="Arial" w:cs="Arial"/>
           <w:b/>
           <w:bCs/>
-          <w:sz w:val="26"/>
-          <w:szCs w:val="26"/>
-        </w:rPr>
-        <w:t>2</w:t>
+          <w:sz w:val="28"/>
+          <w:szCs w:val="28"/>
+          <w:u w:val="single"/>
+        </w:rPr>
+        <w:t>3</w:t>
       </w:r>
       <w:r>
         <w:rPr>
           <w:rFonts w:ascii="Arial" w:hAnsi="Arial" w:cs="Arial"/>
           <w:b/>
           <w:bCs/>
-          <w:sz w:val="26"/>
-          <w:szCs w:val="26"/>
+          <w:sz w:val="28"/>
+          <w:szCs w:val="28"/>
+          <w:u w:val="single"/>
         </w:rPr>
         <w:t xml:space="preserve"> : </w:t>
       </w:r>
@@ -15840,126 +16963,13 @@
           <w:rFonts w:ascii="Arial" w:hAnsi="Arial" w:cs="Arial"/>
           <w:b/>
           <w:bCs/>
-          <w:sz w:val="26"/>
-          <w:szCs w:val="26"/>
-        </w:rPr>
-        <w:t>Cas d’utilisation</w:t>
-      </w:r>
-    </w:p>
-    <w:p>
-      <w:pPr>
-        <w:rPr>
-          <w:rFonts w:ascii="Arial" w:hAnsi="Arial" w:cs="Arial"/>
-          <w:sz w:val="26"/>
-          <w:szCs w:val="26"/>
-        </w:rPr>
-      </w:pPr>
-    </w:p>
-    <w:p>
-      <w:pPr>
-        <w:rPr>
-          <w:rFonts w:ascii="Arial" w:hAnsi="Arial" w:cs="Arial"/>
-          <w:sz w:val="26"/>
-          <w:szCs w:val="26"/>
-        </w:rPr>
-      </w:pPr>
-    </w:p>
-    <w:p>
-      <w:pPr>
-        <w:rPr>
-          <w:rFonts w:ascii="Arial" w:hAnsi="Arial" w:cs="Arial"/>
-          <w:sz w:val="26"/>
-          <w:szCs w:val="26"/>
-        </w:rPr>
-      </w:pPr>
-    </w:p>
-    <w:p>
-      <w:pPr>
-        <w:rPr>
-          <w:rFonts w:ascii="Arial" w:hAnsi="Arial" w:cs="Arial"/>
-          <w:sz w:val="26"/>
-          <w:szCs w:val="26"/>
-        </w:rPr>
-      </w:pPr>
-    </w:p>
-    <w:p>
-      <w:pPr>
-        <w:rPr>
-          <w:rFonts w:ascii="Arial" w:hAnsi="Arial" w:cs="Arial"/>
-          <w:sz w:val="26"/>
-          <w:szCs w:val="26"/>
-        </w:rPr>
-      </w:pPr>
-    </w:p>
-    <w:p>
-      <w:pPr>
-        <w:rPr>
-          <w:rFonts w:ascii="Arial" w:hAnsi="Arial" w:cs="Arial"/>
-          <w:sz w:val="26"/>
-          <w:szCs w:val="26"/>
-        </w:rPr>
-      </w:pPr>
-      <w:r>
-        <w:rPr>
-          <w:rFonts w:ascii="Arial" w:hAnsi="Arial" w:cs="Arial"/>
-          <w:sz w:val="26"/>
-          <w:szCs w:val="26"/>
-        </w:rPr>
-        <w:br w:type="page"/>
-      </w:r>
-    </w:p>
-    <w:p>
-      <w:pPr>
-        <w:jc w:val="center"/>
-        <w:rPr>
-          <w:rFonts w:ascii="Arial" w:hAnsi="Arial" w:cs="Arial"/>
-          <w:b/>
-          <w:bCs/>
-          <w:sz w:val="26"/>
-          <w:szCs w:val="26"/>
-        </w:rPr>
-      </w:pPr>
-      <w:r>
-        <w:rPr>
-          <w:rFonts w:ascii="Arial" w:hAnsi="Arial" w:cs="Arial"/>
-          <w:b/>
-          <w:bCs/>
-          <w:sz w:val="26"/>
-          <w:szCs w:val="26"/>
-        </w:rPr>
-        <w:lastRenderedPageBreak/>
-        <w:t xml:space="preserve">ANNEXE </w:t>
-      </w:r>
-      <w:r>
-        <w:rPr>
-          <w:rFonts w:ascii="Arial" w:hAnsi="Arial" w:cs="Arial"/>
-          <w:b/>
-          <w:bCs/>
-          <w:sz w:val="26"/>
-          <w:szCs w:val="26"/>
-        </w:rPr>
-        <w:t>3</w:t>
-      </w:r>
-      <w:r>
-        <w:rPr>
-          <w:rFonts w:ascii="Arial" w:hAnsi="Arial" w:cs="Arial"/>
-          <w:b/>
-          <w:bCs/>
-          <w:sz w:val="26"/>
-          <w:szCs w:val="26"/>
-        </w:rPr>
-        <w:t xml:space="preserve"> : </w:t>
-      </w:r>
-      <w:r>
-        <w:rPr>
-          <w:rFonts w:ascii="Arial" w:hAnsi="Arial" w:cs="Arial"/>
-          <w:b/>
-          <w:bCs/>
-          <w:sz w:val="26"/>
-          <w:szCs w:val="26"/>
+          <w:sz w:val="28"/>
+          <w:szCs w:val="28"/>
+          <w:u w:val="single"/>
         </w:rPr>
         <w:t>Diagramme de Class</w:t>
       </w:r>
+      <w:bookmarkEnd w:id="23"/>
     </w:p>
     <w:p>
       <w:pPr>
@@ -15991,7 +17001,7 @@
                     </pic:cNvPicPr>
                   </pic:nvPicPr>
                   <pic:blipFill>
-                    <a:blip r:embed="rId20" cstate="print">
+                    <a:blip r:embed="rId19" cstate="print">
                       <a:extLst>
                         <a:ext uri="{28A0092B-C50C-407E-A947-70E740481C1C}">
                           <a14:useLocalDpi xmlns:a14="http://schemas.microsoft.com/office/drawing/2010/main" val="0"/>
@@ -16040,66 +17050,31 @@
     </w:p>
     <w:p>
       <w:pPr>
+        <w:pStyle w:val="Titre1"/>
         <w:jc w:val="center"/>
         <w:rPr>
           <w:rFonts w:ascii="Arial" w:hAnsi="Arial" w:cs="Arial"/>
           <w:b/>
           <w:bCs/>
-          <w:sz w:val="26"/>
-          <w:szCs w:val="26"/>
-        </w:rPr>
-      </w:pPr>
+          <w:sz w:val="28"/>
+          <w:szCs w:val="28"/>
+          <w:u w:val="single"/>
+        </w:rPr>
+      </w:pPr>
+      <w:bookmarkStart w:id="24" w:name="_Toc165369909"/>
       <w:r>
         <w:rPr>
           <w:rFonts w:ascii="Arial" w:hAnsi="Arial" w:cs="Arial"/>
           <w:b/>
           <w:bCs/>
-          <w:sz w:val="26"/>
-          <w:szCs w:val="26"/>
+          <w:sz w:val="28"/>
+          <w:szCs w:val="28"/>
+          <w:u w:val="single"/>
         </w:rPr>
         <w:lastRenderedPageBreak/>
-        <w:t xml:space="preserve">ANNEXE </w:t>
-      </w:r>
-      <w:r>
-        <w:rPr>
-          <w:rFonts w:ascii="Arial" w:hAnsi="Arial" w:cs="Arial"/>
-          <w:b/>
-          <w:bCs/>
-          <w:sz w:val="26"/>
-          <w:szCs w:val="26"/>
-        </w:rPr>
-        <w:t>4</w:t>
-      </w:r>
-      <w:r>
-        <w:rPr>
-          <w:rFonts w:ascii="Arial" w:hAnsi="Arial" w:cs="Arial"/>
-          <w:b/>
-          <w:bCs/>
-          <w:sz w:val="26"/>
-          <w:szCs w:val="26"/>
-        </w:rPr>
-        <w:t xml:space="preserve"> : </w:t>
-      </w:r>
-      <w:r>
-        <w:rPr>
-          <w:rFonts w:ascii="Arial" w:hAnsi="Arial" w:cs="Arial"/>
-          <w:b/>
-          <w:bCs/>
-          <w:sz w:val="26"/>
-          <w:szCs w:val="26"/>
-        </w:rPr>
-        <w:t>M</w:t>
-      </w:r>
-      <w:r>
-        <w:rPr>
-          <w:rFonts w:ascii="Arial" w:hAnsi="Arial" w:cs="Arial"/>
-          <w:b/>
-          <w:bCs/>
-          <w:sz w:val="26"/>
-          <w:szCs w:val="26"/>
-        </w:rPr>
-        <w:t>aquettes en version desktop et mobile</w:t>
-      </w:r>
+        <w:t>ANNEXE 4 : Maquettes en version desktop et mobile</w:t>
+      </w:r>
+      <w:bookmarkEnd w:id="24"/>
     </w:p>
     <w:p>
       <w:pPr>
@@ -16152,6 +17127,7 @@
             <w:r>
               <w:rPr>
                 <w:rFonts w:ascii="Arial" w:hAnsi="Arial" w:cs="Arial"/>
+                <w:noProof/>
                 <w:sz w:val="26"/>
                 <w:szCs w:val="26"/>
               </w:rPr>
@@ -16171,7 +17147,7 @@
                           <pic:cNvPicPr/>
                         </pic:nvPicPr>
                         <pic:blipFill>
-                          <a:blip r:embed="rId21"/>
+                          <a:blip r:embed="rId20"/>
                           <a:stretch>
                             <a:fillRect/>
                           </a:stretch>
@@ -16223,6 +17199,7 @@
             <w:r>
               <w:rPr>
                 <w:rFonts w:ascii="Arial" w:hAnsi="Arial" w:cs="Arial"/>
+                <w:noProof/>
                 <w:sz w:val="26"/>
                 <w:szCs w:val="26"/>
               </w:rPr>
@@ -16242,7 +17219,7 @@
                           <pic:cNvPicPr/>
                         </pic:nvPicPr>
                         <pic:blipFill>
-                          <a:blip r:embed="rId22"/>
+                          <a:blip r:embed="rId21"/>
                           <a:stretch>
                             <a:fillRect/>
                           </a:stretch>
@@ -16340,6 +17317,7 @@
             <w:r>
               <w:rPr>
                 <w:rFonts w:ascii="Arial" w:hAnsi="Arial" w:cs="Arial"/>
+                <w:noProof/>
                 <w:sz w:val="26"/>
                 <w:szCs w:val="26"/>
               </w:rPr>
@@ -16359,7 +17337,7 @@
                           <pic:cNvPicPr/>
                         </pic:nvPicPr>
                         <pic:blipFill>
-                          <a:blip r:embed="rId23"/>
+                          <a:blip r:embed="rId22"/>
                           <a:stretch>
                             <a:fillRect/>
                           </a:stretch>
@@ -16397,6 +17375,7 @@
             <w:r>
               <w:rPr>
                 <w:rFonts w:ascii="Arial" w:hAnsi="Arial" w:cs="Arial"/>
+                <w:noProof/>
                 <w:sz w:val="26"/>
                 <w:szCs w:val="26"/>
               </w:rPr>
@@ -16416,7 +17395,7 @@
                           <pic:cNvPicPr/>
                         </pic:nvPicPr>
                         <pic:blipFill>
-                          <a:blip r:embed="rId24"/>
+                          <a:blip r:embed="rId23"/>
                           <a:stretch>
                             <a:fillRect/>
                           </a:stretch>
@@ -16439,6 +17418,43 @@
           </w:p>
         </w:tc>
       </w:tr>
+      <w:tr>
+        <w:trPr>
+          <w:trHeight w:val="6520"/>
+        </w:trPr>
+        <w:tc>
+          <w:tcPr>
+            <w:tcW w:w="7072" w:type="dxa"/>
+          </w:tcPr>
+          <w:p>
+            <w:pPr>
+              <w:jc w:val="center"/>
+              <w:rPr>
+                <w:rFonts w:ascii="Arial" w:hAnsi="Arial" w:cs="Arial"/>
+                <w:noProof/>
+                <w:sz w:val="26"/>
+                <w:szCs w:val="26"/>
+              </w:rPr>
+            </w:pPr>
+          </w:p>
+        </w:tc>
+        <w:tc>
+          <w:tcPr>
+            <w:tcW w:w="7072" w:type="dxa"/>
+          </w:tcPr>
+          <w:p>
+            <w:pPr>
+              <w:jc w:val="center"/>
+              <w:rPr>
+                <w:rFonts w:ascii="Arial" w:hAnsi="Arial" w:cs="Arial"/>
+                <w:noProof/>
+                <w:sz w:val="26"/>
+                <w:szCs w:val="26"/>
+              </w:rPr>
+            </w:pPr>
+          </w:p>
+        </w:tc>
+      </w:tr>
     </w:tbl>
     <w:p>
       <w:pPr>
@@ -16457,22 +17473,26 @@
     </w:p>
     <w:p>
       <w:pPr>
+        <w:pStyle w:val="Titre1"/>
         <w:jc w:val="center"/>
         <w:rPr>
           <w:rFonts w:ascii="Arial" w:hAnsi="Arial" w:cs="Arial"/>
           <w:b/>
           <w:bCs/>
-          <w:sz w:val="26"/>
-          <w:szCs w:val="26"/>
-        </w:rPr>
-      </w:pPr>
+          <w:sz w:val="28"/>
+          <w:szCs w:val="28"/>
+          <w:u w:val="single"/>
+        </w:rPr>
+      </w:pPr>
+      <w:bookmarkStart w:id="25" w:name="_Toc165369910"/>
       <w:r>
         <w:rPr>
           <w:rFonts w:ascii="Arial" w:hAnsi="Arial" w:cs="Arial"/>
           <w:b/>
           <w:bCs/>
-          <w:sz w:val="26"/>
-          <w:szCs w:val="26"/>
+          <w:sz w:val="28"/>
+          <w:szCs w:val="28"/>
+          <w:u w:val="single"/>
         </w:rPr>
         <w:lastRenderedPageBreak/>
         <w:t>ANNEXE 6 : README</w:t>
@@ -16482,11 +17502,13 @@
           <w:rFonts w:ascii="Arial" w:hAnsi="Arial" w:cs="Arial"/>
           <w:b/>
           <w:bCs/>
-          <w:sz w:val="26"/>
-          <w:szCs w:val="26"/>
+          <w:sz w:val="28"/>
+          <w:szCs w:val="28"/>
+          <w:u w:val="single"/>
         </w:rPr>
         <w:t>.md</w:t>
       </w:r>
+      <w:bookmarkEnd w:id="25"/>
     </w:p>
     <w:p>
       <w:pPr>
@@ -16827,6 +17849,7 @@
         <w:t xml:space="preserve"> </w:t>
       </w:r>
       <w:proofErr w:type="spellStart"/>
+      <w:proofErr w:type="gramStart"/>
       <w:r>
         <w:rPr>
           <w:rFonts w:ascii="Arial" w:hAnsi="Arial" w:cs="Arial"/>
@@ -16836,6 +17859,7 @@
         <w:t>check:requirement</w:t>
       </w:r>
       <w:proofErr w:type="spellEnd"/>
+      <w:proofErr w:type="gramEnd"/>
     </w:p>
     <w:p>
       <w:pPr>
@@ -16961,7 +17985,27 @@
           <w:szCs w:val="26"/>
           <w:lang w:val="en-US"/>
         </w:rPr>
-        <w:t xml:space="preserve">● lancer composer require </w:t>
+        <w:t xml:space="preserve">● lancer </w:t>
+      </w:r>
+      <w:proofErr w:type="gramStart"/>
+      <w:r>
+        <w:rPr>
+          <w:rFonts w:ascii="Arial" w:hAnsi="Arial" w:cs="Arial"/>
+          <w:sz w:val="26"/>
+          <w:szCs w:val="26"/>
+          <w:lang w:val="en-US"/>
+        </w:rPr>
+        <w:t>composer</w:t>
+      </w:r>
+      <w:proofErr w:type="gramEnd"/>
+      <w:r>
+        <w:rPr>
+          <w:rFonts w:ascii="Arial" w:hAnsi="Arial" w:cs="Arial"/>
+          <w:sz w:val="26"/>
+          <w:szCs w:val="26"/>
+          <w:lang w:val="en-US"/>
+        </w:rPr>
+        <w:t xml:space="preserve"> require </w:t>
       </w:r>
       <w:proofErr w:type="spellStart"/>
       <w:r>
@@ -17102,6 +18146,7 @@
         <w:t xml:space="preserve"> </w:t>
       </w:r>
       <w:proofErr w:type="spellStart"/>
+      <w:proofErr w:type="gramStart"/>
       <w:r>
         <w:rPr>
           <w:rFonts w:ascii="Arial" w:hAnsi="Arial" w:cs="Arial"/>
@@ -17111,6 +18156,7 @@
         <w:t>server:start</w:t>
       </w:r>
       <w:proofErr w:type="spellEnd"/>
+      <w:proofErr w:type="gramEnd"/>
     </w:p>
     <w:p>
       <w:pPr>
@@ -17154,7 +18200,25 @@
           <w:szCs w:val="26"/>
         </w:rPr>
         <w:lastRenderedPageBreak/>
-        <w:t>_2_ Comment accéder en ligne à mon code en production dès la levé du bug Apache</w:t>
+        <w:t xml:space="preserve">_2_ Comment accéder en ligne à mon code en production dès </w:t>
+      </w:r>
+      <w:proofErr w:type="gramStart"/>
+      <w:r>
+        <w:rPr>
+          <w:rFonts w:ascii="Arial" w:hAnsi="Arial" w:cs="Arial"/>
+          <w:sz w:val="26"/>
+          <w:szCs w:val="26"/>
+        </w:rPr>
+        <w:t>la levé</w:t>
+      </w:r>
+      <w:proofErr w:type="gramEnd"/>
+      <w:r>
+        <w:rPr>
+          <w:rFonts w:ascii="Arial" w:hAnsi="Arial" w:cs="Arial"/>
+          <w:sz w:val="26"/>
+          <w:szCs w:val="26"/>
+        </w:rPr>
+        <w:t xml:space="preserve"> du bug Apache</w:t>
       </w:r>
     </w:p>
     <w:p>
@@ -17331,30 +18395,50 @@
           <w:szCs w:val="26"/>
         </w:rPr>
       </w:pPr>
-      <w:r>
-        <w:rPr>
-          <w:rFonts w:ascii="Arial" w:hAnsi="Arial" w:cs="Arial"/>
-          <w:sz w:val="26"/>
-          <w:szCs w:val="26"/>
-        </w:rPr>
-        <w:t>ouvrir avec le lien : [https://localhost:8000/](http://localhost:8000)</w:t>
-      </w:r>
-    </w:p>
-    <w:p>
-      <w:pPr>
-        <w:rPr>
-          <w:rFonts w:ascii="Arial" w:hAnsi="Arial" w:cs="Arial"/>
-          <w:sz w:val="26"/>
-          <w:szCs w:val="26"/>
-        </w:rPr>
-      </w:pPr>
-      <w:r>
-        <w:rPr>
-          <w:rFonts w:ascii="Arial" w:hAnsi="Arial" w:cs="Arial"/>
-          <w:sz w:val="26"/>
-          <w:szCs w:val="26"/>
-        </w:rPr>
-        <w:t xml:space="preserve">ou </w:t>
+      <w:proofErr w:type="gramStart"/>
+      <w:r>
+        <w:rPr>
+          <w:rFonts w:ascii="Arial" w:hAnsi="Arial" w:cs="Arial"/>
+          <w:sz w:val="26"/>
+          <w:szCs w:val="26"/>
+        </w:rPr>
+        <w:t>ouvrir</w:t>
+      </w:r>
+      <w:proofErr w:type="gramEnd"/>
+      <w:r>
+        <w:rPr>
+          <w:rFonts w:ascii="Arial" w:hAnsi="Arial" w:cs="Arial"/>
+          <w:sz w:val="26"/>
+          <w:szCs w:val="26"/>
+        </w:rPr>
+        <w:t xml:space="preserve"> avec le lien : [https://localhost:8000/](http://localhost:8000)</w:t>
+      </w:r>
+    </w:p>
+    <w:p>
+      <w:pPr>
+        <w:rPr>
+          <w:rFonts w:ascii="Arial" w:hAnsi="Arial" w:cs="Arial"/>
+          <w:sz w:val="26"/>
+          <w:szCs w:val="26"/>
+        </w:rPr>
+      </w:pPr>
+      <w:proofErr w:type="gramStart"/>
+      <w:r>
+        <w:rPr>
+          <w:rFonts w:ascii="Arial" w:hAnsi="Arial" w:cs="Arial"/>
+          <w:sz w:val="26"/>
+          <w:szCs w:val="26"/>
+        </w:rPr>
+        <w:t>ou</w:t>
+      </w:r>
+      <w:proofErr w:type="gramEnd"/>
+      <w:r>
+        <w:rPr>
+          <w:rFonts w:ascii="Arial" w:hAnsi="Arial" w:cs="Arial"/>
+          <w:sz w:val="26"/>
+          <w:szCs w:val="26"/>
+        </w:rPr>
+        <w:t xml:space="preserve"> </w:t>
       </w:r>
       <w:proofErr w:type="spellStart"/>
       <w:r>
@@ -17393,13 +18477,23 @@
           <w:szCs w:val="26"/>
         </w:rPr>
       </w:pPr>
-      <w:r>
-        <w:rPr>
-          <w:rFonts w:ascii="Arial" w:hAnsi="Arial" w:cs="Arial"/>
-          <w:sz w:val="26"/>
-          <w:szCs w:val="26"/>
-        </w:rPr>
-        <w:t>afin de voir le site à partir d'un navigateur en local.</w:t>
+      <w:proofErr w:type="gramStart"/>
+      <w:r>
+        <w:rPr>
+          <w:rFonts w:ascii="Arial" w:hAnsi="Arial" w:cs="Arial"/>
+          <w:sz w:val="26"/>
+          <w:szCs w:val="26"/>
+        </w:rPr>
+        <w:t>afin</w:t>
+      </w:r>
+      <w:proofErr w:type="gramEnd"/>
+      <w:r>
+        <w:rPr>
+          <w:rFonts w:ascii="Arial" w:hAnsi="Arial" w:cs="Arial"/>
+          <w:sz w:val="26"/>
+          <w:szCs w:val="26"/>
+        </w:rPr>
+        <w:t xml:space="preserve"> de voir le site à partir d'un navigateur en local.</w:t>
       </w:r>
     </w:p>
     <w:p>
@@ -18281,8 +19375,8 @@
       </w:pPr>
     </w:p>
     <w:sectPr>
-      <w:headerReference w:type="default" r:id="rId25"/>
-      <w:footerReference w:type="default" r:id="rId26"/>
+      <w:headerReference w:type="default" r:id="rId24"/>
+      <w:footerReference w:type="default" r:id="rId25"/>
       <w:pgSz w:w="11906" w:h="16838"/>
       <w:pgMar w:top="1417" w:right="1417" w:bottom="1417" w:left="1417" w:header="708" w:footer="708" w:gutter="0"/>
       <w:cols w:space="708"/>

</xml_diff>